<commit_message>
Ket qua thuc hien
</commit_message>
<xml_diff>
--- a/Kết quả thực hiện/Document/Kết quả thực hiện/KetQuaThucHien.docx
+++ b/Kết quả thực hiện/Document/Kết quả thực hiện/KetQuaThucHien.docx
@@ -60,7 +60,7 @@
     </w:p>
     <w:p>
       <w:pPr>
-        <w:pStyle w:val="Title"/>
+        <w:pStyle w:val="Tiu"/>
         <w:jc w:val="right"/>
         <w:rPr>
           <w:lang w:val="en-US"/>
@@ -119,7 +119,7 @@
     </w:p>
     <w:p>
       <w:pPr>
-        <w:pStyle w:val="Title"/>
+        <w:pStyle w:val="Tiu"/>
         <w:jc w:val="right"/>
         <w:rPr>
           <w:lang w:val="en-US"/>
@@ -251,7 +251,7 @@
     </w:p>
     <w:p>
       <w:pPr>
-        <w:pStyle w:val="Title"/>
+        <w:pStyle w:val="Tiu"/>
         <w:jc w:val="both"/>
         <w:rPr>
           <w:lang w:val="en-US"/>
@@ -1177,7 +1177,7 @@
     </w:tbl>
     <w:p>
       <w:pPr>
-        <w:pStyle w:val="Title"/>
+        <w:pStyle w:val="Tiu"/>
         <w:rPr>
           <w:lang w:val="en-US"/>
         </w:rPr>
@@ -1185,7 +1185,7 @@
     </w:p>
     <w:p>
       <w:pPr>
-        <w:pStyle w:val="Title"/>
+        <w:pStyle w:val="Tiu"/>
         <w:rPr>
           <w:lang w:val="en-US"/>
         </w:rPr>
@@ -1222,7 +1222,7 @@
     </w:p>
     <w:p>
       <w:pPr>
-        <w:pStyle w:val="TOC1"/>
+        <w:pStyle w:val="Mucluc1"/>
         <w:tabs>
           <w:tab w:val="left" w:pos="432"/>
         </w:tabs>
@@ -1255,7 +1255,7 @@
       <w:hyperlink w:anchor="_Toc11787092" w:history="1">
         <w:r>
           <w:rPr>
-            <w:rStyle w:val="Hyperlink"/>
+            <w:rStyle w:val="Siuktni"/>
             <w:noProof/>
             <w:lang w:val="en-US"/>
           </w:rPr>
@@ -1273,7 +1273,7 @@
         </w:r>
         <w:r>
           <w:rPr>
-            <w:rStyle w:val="Hyperlink"/>
+            <w:rStyle w:val="Siuktni"/>
             <w:noProof/>
             <w:lang w:val="en-US"/>
           </w:rPr>
@@ -1331,7 +1331,7 @@
     </w:p>
     <w:p>
       <w:pPr>
-        <w:pStyle w:val="TOC1"/>
+        <w:pStyle w:val="Mucluc1"/>
         <w:tabs>
           <w:tab w:val="left" w:pos="432"/>
         </w:tabs>
@@ -1346,7 +1346,7 @@
       <w:hyperlink w:anchor="_Toc11787093" w:history="1">
         <w:r>
           <w:rPr>
-            <w:rStyle w:val="Hyperlink"/>
+            <w:rStyle w:val="Siuktni"/>
             <w:noProof/>
           </w:rPr>
           <w:t>2.</w:t>
@@ -1363,7 +1363,7 @@
         </w:r>
         <w:r>
           <w:rPr>
-            <w:rStyle w:val="Hyperlink"/>
+            <w:rStyle w:val="Siuktni"/>
             <w:noProof/>
             <w:lang w:val="en-US"/>
           </w:rPr>
@@ -1421,7 +1421,7 @@
     </w:p>
     <w:p>
       <w:pPr>
-        <w:pStyle w:val="TOC1"/>
+        <w:pStyle w:val="Mucluc1"/>
         <w:tabs>
           <w:tab w:val="left" w:pos="432"/>
         </w:tabs>
@@ -1436,7 +1436,7 @@
       <w:hyperlink w:anchor="_Toc11787094" w:history="1">
         <w:r>
           <w:rPr>
-            <w:rStyle w:val="Hyperlink"/>
+            <w:rStyle w:val="Siuktni"/>
             <w:noProof/>
             <w:lang w:val="en-US"/>
           </w:rPr>
@@ -1454,7 +1454,7 @@
         </w:r>
         <w:r>
           <w:rPr>
-            <w:rStyle w:val="Hyperlink"/>
+            <w:rStyle w:val="Siuktni"/>
             <w:noProof/>
             <w:lang w:val="en-US"/>
           </w:rPr>
@@ -1512,7 +1512,7 @@
     </w:p>
     <w:p>
       <w:pPr>
-        <w:pStyle w:val="BodyText"/>
+        <w:pStyle w:val="ThnVnban"/>
         <w:jc w:val="both"/>
         <w:rPr>
           <w:lang w:val="en-US"/>
@@ -1542,7 +1542,7 @@
     </w:p>
     <w:p>
       <w:pPr>
-        <w:pStyle w:val="Heading1"/>
+        <w:pStyle w:val="u1"/>
         <w:spacing w:line="360" w:lineRule="auto"/>
         <w:jc w:val="both"/>
         <w:rPr>
@@ -1812,7 +1812,7 @@
     </w:p>
     <w:p>
       <w:pPr>
-        <w:pStyle w:val="ListParagraph"/>
+        <w:pStyle w:val="oancuaDanhsach"/>
         <w:numPr>
           <w:ilvl w:val="0"/>
           <w:numId w:val="37"/>
@@ -1875,7 +1875,7 @@
     </w:p>
     <w:p>
       <w:pPr>
-        <w:pStyle w:val="ListParagraph"/>
+        <w:pStyle w:val="oancuaDanhsach"/>
         <w:numPr>
           <w:ilvl w:val="0"/>
           <w:numId w:val="37"/>
@@ -2002,7 +2002,7 @@
     </w:p>
     <w:p>
       <w:pPr>
-        <w:pStyle w:val="ListParagraph"/>
+        <w:pStyle w:val="oancuaDanhsach"/>
         <w:numPr>
           <w:ilvl w:val="0"/>
           <w:numId w:val="37"/>
@@ -2142,10 +2142,26 @@
         </w:rPr>
         <w:t xml:space="preserve"> 12 for SQL, </w:t>
       </w:r>
+      <w:proofErr w:type="spellStart"/>
+      <w:r>
+        <w:rPr>
+          <w:iCs/>
+          <w:lang w:val="en-US"/>
+        </w:rPr>
+        <w:t>DBSchema</w:t>
+      </w:r>
+      <w:proofErr w:type="spellEnd"/>
+      <w:r>
+        <w:rPr>
+          <w:iCs/>
+          <w:lang w:val="en-US"/>
+        </w:rPr>
+        <w:t>.</w:t>
+      </w:r>
     </w:p>
     <w:p>
       <w:pPr>
-        <w:pStyle w:val="ListParagraph"/>
+        <w:pStyle w:val="oancuaDanhsach"/>
         <w:numPr>
           <w:ilvl w:val="0"/>
           <w:numId w:val="37"/>
@@ -2288,7 +2304,7 @@
     </w:p>
     <w:p>
       <w:pPr>
-        <w:pStyle w:val="ListParagraph"/>
+        <w:pStyle w:val="oancuaDanhsach"/>
         <w:numPr>
           <w:ilvl w:val="0"/>
           <w:numId w:val="39"/>
@@ -2424,7 +2440,7 @@
     </w:p>
     <w:p>
       <w:pPr>
-        <w:pStyle w:val="ListParagraph"/>
+        <w:pStyle w:val="oancuaDanhsach"/>
         <w:numPr>
           <w:ilvl w:val="0"/>
           <w:numId w:val="37"/>
@@ -2578,12 +2594,28 @@
           <w:iCs/>
           <w:lang w:val="en-US"/>
         </w:rPr>
-        <w:t xml:space="preserve"> (Windows, Linux, v…v)</w:t>
+        <w:t xml:space="preserve"> (Windows, Linux,</w:t>
+      </w:r>
+      <w:r>
+        <w:rPr>
+          <w:bCs/>
+          <w:iCs/>
+          <w:lang w:val="en-US"/>
+        </w:rPr>
+        <w:t xml:space="preserve"> …</w:t>
+      </w:r>
+      <w:r>
+        <w:rPr>
+          <w:bCs/>
+          <w:iCs/>
+          <w:lang w:val="en-US"/>
+        </w:rPr>
+        <w:t>)</w:t>
       </w:r>
     </w:p>
     <w:p>
       <w:pPr>
-        <w:pStyle w:val="ListParagraph"/>
+        <w:pStyle w:val="oancuaDanhsach"/>
         <w:numPr>
           <w:ilvl w:val="0"/>
           <w:numId w:val="37"/>
@@ -2873,10 +2905,18 @@
         <w:t>khác</w:t>
       </w:r>
       <w:proofErr w:type="spellEnd"/>
+      <w:r>
+        <w:rPr>
+          <w:bCs/>
+          <w:iCs/>
+          <w:lang w:val="en-US"/>
+        </w:rPr>
+        <w:t>.</w:t>
+      </w:r>
     </w:p>
     <w:p>
       <w:pPr>
-        <w:pStyle w:val="Heading1"/>
+        <w:pStyle w:val="u1"/>
         <w:spacing w:line="360" w:lineRule="auto"/>
         <w:jc w:val="both"/>
       </w:pPr>
@@ -2931,10 +2971,8 @@
         </w:rPr>
         <w:t>được</w:t>
       </w:r>
-      <w:bookmarkStart w:id="4" w:name="_GoBack"/>
       <w:bookmarkEnd w:id="2"/>
       <w:bookmarkEnd w:id="3"/>
-      <w:bookmarkEnd w:id="4"/>
       <w:proofErr w:type="spellEnd"/>
     </w:p>
     <w:p>
@@ -3156,7 +3194,7 @@
     </w:p>
     <w:tbl>
       <w:tblPr>
-        <w:tblStyle w:val="TableGrid"/>
+        <w:tblStyle w:val="LiBang"/>
         <w:tblW w:w="0" w:type="auto"/>
         <w:tblLook w:val="04A0" w:firstRow="1" w:lastRow="0" w:firstColumn="1" w:lastColumn="0" w:noHBand="0" w:noVBand="1"/>
       </w:tblPr>
@@ -3398,7 +3436,7 @@
           </w:tcPr>
           <w:p>
             <w:pPr>
-              <w:pStyle w:val="ListParagraph"/>
+              <w:pStyle w:val="oancuaDanhsach"/>
               <w:numPr>
                 <w:ilvl w:val="0"/>
                 <w:numId w:val="37"/>
@@ -3470,7 +3508,7 @@
           </w:p>
           <w:p>
             <w:pPr>
-              <w:pStyle w:val="ListParagraph"/>
+              <w:pStyle w:val="oancuaDanhsach"/>
               <w:numPr>
                 <w:ilvl w:val="0"/>
                 <w:numId w:val="37"/>
@@ -3542,7 +3580,7 @@
           </w:p>
           <w:p>
             <w:pPr>
-              <w:pStyle w:val="ListParagraph"/>
+              <w:pStyle w:val="oancuaDanhsach"/>
               <w:numPr>
                 <w:ilvl w:val="0"/>
                 <w:numId w:val="37"/>
@@ -3614,7 +3652,7 @@
           </w:p>
           <w:p>
             <w:pPr>
-              <w:pStyle w:val="ListParagraph"/>
+              <w:pStyle w:val="oancuaDanhsach"/>
               <w:numPr>
                 <w:ilvl w:val="0"/>
                 <w:numId w:val="37"/>
@@ -3739,7 +3777,7 @@
           </w:tcPr>
           <w:p>
             <w:pPr>
-              <w:pStyle w:val="ListParagraph"/>
+              <w:pStyle w:val="oancuaDanhsach"/>
               <w:numPr>
                 <w:ilvl w:val="0"/>
                 <w:numId w:val="37"/>
@@ -3783,7 +3821,7 @@
           </w:tcPr>
           <w:p>
             <w:pPr>
-              <w:pStyle w:val="ListParagraph"/>
+              <w:pStyle w:val="oancuaDanhsach"/>
               <w:numPr>
                 <w:ilvl w:val="0"/>
                 <w:numId w:val="37"/>
@@ -3879,7 +3917,7 @@
           </w:tcPr>
           <w:p>
             <w:pPr>
-              <w:pStyle w:val="ListParagraph"/>
+              <w:pStyle w:val="oancuaDanhsach"/>
               <w:numPr>
                 <w:ilvl w:val="0"/>
                 <w:numId w:val="37"/>
@@ -3919,7 +3957,7 @@
           </w:p>
           <w:p>
             <w:pPr>
-              <w:pStyle w:val="ListParagraph"/>
+              <w:pStyle w:val="oancuaDanhsach"/>
               <w:numPr>
                 <w:ilvl w:val="0"/>
                 <w:numId w:val="37"/>
@@ -4023,7 +4061,7 @@
           </w:p>
           <w:p>
             <w:pPr>
-              <w:pStyle w:val="ListParagraph"/>
+              <w:pStyle w:val="oancuaDanhsach"/>
               <w:numPr>
                 <w:ilvl w:val="0"/>
                 <w:numId w:val="37"/>
@@ -4111,7 +4149,7 @@
           </w:p>
           <w:p>
             <w:pPr>
-              <w:pStyle w:val="ListParagraph"/>
+              <w:pStyle w:val="oancuaDanhsach"/>
               <w:numPr>
                 <w:ilvl w:val="0"/>
                 <w:numId w:val="37"/>
@@ -4249,7 +4287,7 @@
           </w:tcPr>
           <w:p>
             <w:pPr>
-              <w:pStyle w:val="ListParagraph"/>
+              <w:pStyle w:val="oancuaDanhsach"/>
               <w:numPr>
                 <w:ilvl w:val="0"/>
                 <w:numId w:val="37"/>
@@ -4312,7 +4350,7 @@
           </w:p>
           <w:p>
             <w:pPr>
-              <w:pStyle w:val="ListParagraph"/>
+              <w:pStyle w:val="oancuaDanhsach"/>
               <w:numPr>
                 <w:ilvl w:val="0"/>
                 <w:numId w:val="37"/>
@@ -4383,7 +4421,7 @@
           </w:tcPr>
           <w:p>
             <w:pPr>
-              <w:pStyle w:val="ListParagraph"/>
+              <w:pStyle w:val="oancuaDanhsach"/>
               <w:numPr>
                 <w:ilvl w:val="0"/>
                 <w:numId w:val="37"/>
@@ -4519,7 +4557,7 @@
           </w:tcPr>
           <w:p>
             <w:pPr>
-              <w:pStyle w:val="ListParagraph"/>
+              <w:pStyle w:val="oancuaDanhsach"/>
               <w:numPr>
                 <w:ilvl w:val="0"/>
                 <w:numId w:val="37"/>
@@ -4559,7 +4597,7 @@
           </w:p>
           <w:p>
             <w:pPr>
-              <w:pStyle w:val="ListParagraph"/>
+              <w:pStyle w:val="oancuaDanhsach"/>
               <w:numPr>
                 <w:ilvl w:val="0"/>
                 <w:numId w:val="37"/>
@@ -4622,7 +4660,7 @@
           </w:p>
           <w:p>
             <w:pPr>
-              <w:pStyle w:val="ListParagraph"/>
+              <w:pStyle w:val="oancuaDanhsach"/>
               <w:numPr>
                 <w:ilvl w:val="0"/>
                 <w:numId w:val="37"/>
@@ -4640,7 +4678,7 @@
           </w:p>
           <w:p>
             <w:pPr>
-              <w:pStyle w:val="ListParagraph"/>
+              <w:pStyle w:val="oancuaDanhsach"/>
               <w:numPr>
                 <w:ilvl w:val="0"/>
                 <w:numId w:val="37"/>
@@ -4663,12 +4701,42 @@
           </w:tcPr>
           <w:p>
             <w:pPr>
+              <w:pStyle w:val="oancuaDanhsach"/>
+              <w:numPr>
+                <w:ilvl w:val="0"/>
+                <w:numId w:val="37"/>
+              </w:numPr>
               <w:spacing w:line="360" w:lineRule="auto"/>
               <w:rPr>
                 <w:iCs/>
                 <w:color w:val="0000FF"/>
               </w:rPr>
             </w:pPr>
+            <w:proofErr w:type="spellStart"/>
+            <w:r>
+              <w:rPr>
+                <w:iCs/>
+                <w:lang w:val="en-US"/>
+              </w:rPr>
+              <w:t>Không</w:t>
+            </w:r>
+            <w:proofErr w:type="spellEnd"/>
+            <w:r>
+              <w:rPr>
+                <w:iCs/>
+                <w:lang w:val="en-US"/>
+              </w:rPr>
+              <w:t xml:space="preserve"> </w:t>
+            </w:r>
+            <w:proofErr w:type="spellStart"/>
+            <w:r>
+              <w:rPr>
+                <w:iCs/>
+                <w:lang w:val="en-US"/>
+              </w:rPr>
+              <w:t>có</w:t>
+            </w:r>
+            <w:proofErr w:type="spellEnd"/>
           </w:p>
         </w:tc>
         <w:tc>
@@ -4677,12 +4745,42 @@
           </w:tcPr>
           <w:p>
             <w:pPr>
+              <w:pStyle w:val="oancuaDanhsach"/>
+              <w:numPr>
+                <w:ilvl w:val="0"/>
+                <w:numId w:val="37"/>
+              </w:numPr>
               <w:spacing w:line="360" w:lineRule="auto"/>
               <w:rPr>
                 <w:iCs/>
                 <w:color w:val="0000FF"/>
               </w:rPr>
             </w:pPr>
+            <w:proofErr w:type="spellStart"/>
+            <w:r>
+              <w:rPr>
+                <w:iCs/>
+                <w:lang w:val="en-US"/>
+              </w:rPr>
+              <w:t>Không</w:t>
+            </w:r>
+            <w:proofErr w:type="spellEnd"/>
+            <w:r>
+              <w:rPr>
+                <w:iCs/>
+                <w:lang w:val="en-US"/>
+              </w:rPr>
+              <w:t xml:space="preserve"> </w:t>
+            </w:r>
+            <w:proofErr w:type="spellStart"/>
+            <w:r>
+              <w:rPr>
+                <w:iCs/>
+                <w:lang w:val="en-US"/>
+              </w:rPr>
+              <w:t>có</w:t>
+            </w:r>
+            <w:proofErr w:type="spellEnd"/>
           </w:p>
         </w:tc>
       </w:tr>
@@ -4698,15 +4796,15 @@
     </w:p>
     <w:p>
       <w:pPr>
-        <w:pStyle w:val="Heading1"/>
+        <w:pStyle w:val="u1"/>
         <w:spacing w:line="360" w:lineRule="auto"/>
         <w:jc w:val="both"/>
         <w:rPr>
           <w:lang w:val="en-US"/>
         </w:rPr>
       </w:pPr>
-      <w:bookmarkStart w:id="5" w:name="_Toc176926432"/>
-      <w:bookmarkStart w:id="6" w:name="_Toc11787094"/>
+      <w:bookmarkStart w:id="4" w:name="_Toc176926432"/>
+      <w:bookmarkStart w:id="5" w:name="_Toc11787094"/>
       <w:proofErr w:type="spellStart"/>
       <w:r>
         <w:rPr>
@@ -4742,130 +4840,1216 @@
         </w:rPr>
         <w:t>triển</w:t>
       </w:r>
+      <w:bookmarkEnd w:id="4"/>
       <w:bookmarkEnd w:id="5"/>
-      <w:bookmarkEnd w:id="6"/>
       <w:proofErr w:type="spellEnd"/>
     </w:p>
     <w:p>
       <w:pPr>
         <w:rPr>
-          <w:i/>
-          <w:color w:val="0000FF"/>
-          <w:lang w:val="en-US"/>
-        </w:rPr>
-      </w:pPr>
-      <w:r>
-        <w:rPr>
-          <w:i/>
-          <w:color w:val="0000FF"/>
-          <w:lang w:val="en-US"/>
-        </w:rPr>
-        <w:t>Anh/</w:t>
-      </w:r>
-      <w:proofErr w:type="spellStart"/>
-      <w:r>
-        <w:rPr>
-          <w:i/>
-          <w:color w:val="0000FF"/>
-          <w:lang w:val="en-US"/>
-        </w:rPr>
-        <w:t>Chị</w:t>
-      </w:r>
-      <w:proofErr w:type="spellEnd"/>
-      <w:r>
-        <w:rPr>
-          <w:i/>
-          <w:color w:val="0000FF"/>
-          <w:lang w:val="en-US"/>
-        </w:rPr>
-        <w:t xml:space="preserve"> </w:t>
-      </w:r>
-      <w:proofErr w:type="spellStart"/>
-      <w:r>
-        <w:rPr>
-          <w:i/>
-          <w:color w:val="0000FF"/>
-          <w:lang w:val="en-US"/>
-        </w:rPr>
-        <w:t>hãy</w:t>
-      </w:r>
-      <w:proofErr w:type="spellEnd"/>
-      <w:r>
-        <w:rPr>
-          <w:i/>
-          <w:color w:val="0000FF"/>
-          <w:lang w:val="en-US"/>
-        </w:rPr>
-        <w:t xml:space="preserve"> </w:t>
-      </w:r>
-      <w:proofErr w:type="spellStart"/>
-      <w:r>
-        <w:rPr>
-          <w:i/>
-          <w:color w:val="0000FF"/>
-          <w:lang w:val="en-US"/>
-        </w:rPr>
-        <w:t>nêu</w:t>
-      </w:r>
-      <w:proofErr w:type="spellEnd"/>
-      <w:r>
-        <w:rPr>
-          <w:i/>
-          <w:color w:val="0000FF"/>
-          <w:lang w:val="en-US"/>
-        </w:rPr>
-        <w:t xml:space="preserve"> ra </w:t>
-      </w:r>
-      <w:proofErr w:type="spellStart"/>
-      <w:r>
-        <w:rPr>
-          <w:i/>
-          <w:color w:val="0000FF"/>
-          <w:lang w:val="en-US"/>
-        </w:rPr>
-        <w:t>hướng</w:t>
-      </w:r>
-      <w:proofErr w:type="spellEnd"/>
-      <w:r>
-        <w:rPr>
-          <w:i/>
-          <w:color w:val="0000FF"/>
-          <w:lang w:val="en-US"/>
-        </w:rPr>
-        <w:t xml:space="preserve"> </w:t>
-      </w:r>
-      <w:proofErr w:type="spellStart"/>
-      <w:r>
-        <w:rPr>
-          <w:i/>
-          <w:color w:val="0000FF"/>
-          <w:lang w:val="en-US"/>
-        </w:rPr>
-        <w:t>phát</w:t>
-      </w:r>
-      <w:proofErr w:type="spellEnd"/>
-      <w:r>
-        <w:rPr>
-          <w:i/>
-          <w:color w:val="0000FF"/>
-          <w:lang w:val="en-US"/>
-        </w:rPr>
-        <w:t xml:space="preserve"> </w:t>
-      </w:r>
-      <w:proofErr w:type="spellStart"/>
-      <w:r>
-        <w:rPr>
-          <w:i/>
-          <w:color w:val="0000FF"/>
-          <w:lang w:val="en-US"/>
-        </w:rPr>
-        <w:t>triển</w:t>
-      </w:r>
-      <w:proofErr w:type="spellEnd"/>
-      <w:r>
-        <w:rPr>
-          <w:i/>
-          <w:color w:val="0000FF"/>
+          <w:iCs/>
+          <w:color w:val="000000" w:themeColor="text1"/>
+          <w:lang w:val="en-US"/>
+        </w:rPr>
+      </w:pPr>
+      <w:proofErr w:type="spellStart"/>
+      <w:r>
+        <w:rPr>
+          <w:iCs/>
+          <w:color w:val="000000" w:themeColor="text1"/>
+          <w:lang w:val="en-US"/>
+        </w:rPr>
+        <w:t>Tri</w:t>
+      </w:r>
+      <w:r>
+        <w:rPr>
+          <w:iCs/>
+          <w:color w:val="000000" w:themeColor="text1"/>
+          <w:lang w:val="en-US"/>
+        </w:rPr>
+        <w:t>ể</w:t>
+      </w:r>
+      <w:r>
+        <w:rPr>
+          <w:iCs/>
+          <w:color w:val="000000" w:themeColor="text1"/>
+          <w:lang w:val="en-US"/>
+        </w:rPr>
+        <w:t>n</w:t>
+      </w:r>
+      <w:proofErr w:type="spellEnd"/>
+      <w:r>
+        <w:rPr>
+          <w:iCs/>
+          <w:color w:val="000000" w:themeColor="text1"/>
+          <w:lang w:val="en-US"/>
+        </w:rPr>
+        <w:t xml:space="preserve"> </w:t>
+      </w:r>
+      <w:proofErr w:type="spellStart"/>
+      <w:r>
+        <w:rPr>
+          <w:iCs/>
+          <w:color w:val="000000" w:themeColor="text1"/>
+          <w:lang w:val="en-US"/>
+        </w:rPr>
+        <w:t>l</w:t>
+      </w:r>
+      <w:r>
+        <w:rPr>
+          <w:iCs/>
+          <w:color w:val="000000" w:themeColor="text1"/>
+          <w:lang w:val="en-US"/>
+        </w:rPr>
+        <w:t>ê</w:t>
+      </w:r>
+      <w:r>
+        <w:rPr>
+          <w:iCs/>
+          <w:color w:val="000000" w:themeColor="text1"/>
+          <w:lang w:val="en-US"/>
+        </w:rPr>
+        <w:t>n</w:t>
+      </w:r>
+      <w:proofErr w:type="spellEnd"/>
+      <w:r>
+        <w:rPr>
+          <w:iCs/>
+          <w:color w:val="000000" w:themeColor="text1"/>
+          <w:lang w:val="en-US"/>
+        </w:rPr>
+        <w:t xml:space="preserve"> </w:t>
+      </w:r>
+      <w:proofErr w:type="spellStart"/>
+      <w:r>
+        <w:rPr>
+          <w:iCs/>
+          <w:color w:val="000000" w:themeColor="text1"/>
+          <w:lang w:val="en-US"/>
+        </w:rPr>
+        <w:t>l</w:t>
+      </w:r>
+      <w:r>
+        <w:rPr>
+          <w:iCs/>
+          <w:color w:val="000000" w:themeColor="text1"/>
+          <w:lang w:val="en-US"/>
+        </w:rPr>
+        <w:t>ê</w:t>
+      </w:r>
+      <w:r>
+        <w:rPr>
+          <w:iCs/>
+          <w:color w:val="000000" w:themeColor="text1"/>
+          <w:lang w:val="en-US"/>
+        </w:rPr>
+        <w:t>n</w:t>
+      </w:r>
+      <w:proofErr w:type="spellEnd"/>
+      <w:r>
+        <w:rPr>
+          <w:iCs/>
+          <w:color w:val="000000" w:themeColor="text1"/>
+          <w:lang w:val="en-US"/>
+        </w:rPr>
+        <w:t xml:space="preserve"> h</w:t>
+      </w:r>
+      <w:r>
+        <w:rPr>
+          <w:iCs/>
+          <w:color w:val="000000" w:themeColor="text1"/>
+          <w:lang w:val="en-US"/>
+        </w:rPr>
+        <w:t>os</w:t>
+      </w:r>
+      <w:r>
+        <w:rPr>
+          <w:iCs/>
+          <w:color w:val="000000" w:themeColor="text1"/>
+          <w:lang w:val="en-US"/>
+        </w:rPr>
+        <w:t xml:space="preserve">t </w:t>
+      </w:r>
+      <w:proofErr w:type="spellStart"/>
+      <w:r>
+        <w:rPr>
+          <w:iCs/>
+          <w:color w:val="000000" w:themeColor="text1"/>
+          <w:lang w:val="en-US"/>
+        </w:rPr>
+        <w:t>th</w:t>
+      </w:r>
+      <w:r>
+        <w:rPr>
+          <w:iCs/>
+          <w:color w:val="000000" w:themeColor="text1"/>
+          <w:lang w:val="en-US"/>
+        </w:rPr>
+        <w:t>ực</w:t>
+      </w:r>
+      <w:proofErr w:type="spellEnd"/>
+      <w:r>
+        <w:rPr>
+          <w:iCs/>
+          <w:color w:val="000000" w:themeColor="text1"/>
+          <w:lang w:val="en-US"/>
+        </w:rPr>
+        <w:t xml:space="preserve"> </w:t>
+      </w:r>
+      <w:proofErr w:type="spellStart"/>
+      <w:r>
+        <w:rPr>
+          <w:iCs/>
+          <w:color w:val="000000" w:themeColor="text1"/>
+          <w:lang w:val="en-US"/>
+        </w:rPr>
+        <w:t>t</w:t>
+      </w:r>
+      <w:r>
+        <w:rPr>
+          <w:iCs/>
+          <w:color w:val="000000" w:themeColor="text1"/>
+          <w:lang w:val="en-US"/>
+        </w:rPr>
+        <w:t>ế</w:t>
+      </w:r>
+      <w:proofErr w:type="spellEnd"/>
+      <w:r>
+        <w:rPr>
+          <w:iCs/>
+          <w:color w:val="000000" w:themeColor="text1"/>
+          <w:lang w:val="en-US"/>
+        </w:rPr>
+        <w:t xml:space="preserve"> </w:t>
+      </w:r>
+      <w:proofErr w:type="spellStart"/>
+      <w:r>
+        <w:rPr>
+          <w:iCs/>
+          <w:color w:val="000000" w:themeColor="text1"/>
+          <w:lang w:val="en-US"/>
+        </w:rPr>
+        <w:t>theo</w:t>
+      </w:r>
+      <w:proofErr w:type="spellEnd"/>
+      <w:r>
+        <w:rPr>
+          <w:iCs/>
+          <w:color w:val="000000" w:themeColor="text1"/>
+          <w:lang w:val="en-US"/>
+        </w:rPr>
+        <w:t xml:space="preserve"> </w:t>
+      </w:r>
+      <w:proofErr w:type="spellStart"/>
+      <w:r>
+        <w:rPr>
+          <w:iCs/>
+          <w:color w:val="000000" w:themeColor="text1"/>
+          <w:lang w:val="en-US"/>
+        </w:rPr>
+        <w:t>ki</w:t>
+      </w:r>
+      <w:r>
+        <w:rPr>
+          <w:iCs/>
+          <w:color w:val="000000" w:themeColor="text1"/>
+          <w:lang w:val="en-US"/>
+        </w:rPr>
+        <w:t>ế</w:t>
+      </w:r>
+      <w:r>
+        <w:rPr>
+          <w:iCs/>
+          <w:color w:val="000000" w:themeColor="text1"/>
+          <w:lang w:val="en-US"/>
+        </w:rPr>
+        <w:t>n</w:t>
+      </w:r>
+      <w:proofErr w:type="spellEnd"/>
+      <w:r>
+        <w:rPr>
+          <w:iCs/>
+          <w:color w:val="000000" w:themeColor="text1"/>
+          <w:lang w:val="en-US"/>
+        </w:rPr>
+        <w:t xml:space="preserve"> </w:t>
+      </w:r>
+      <w:proofErr w:type="spellStart"/>
+      <w:r>
+        <w:rPr>
+          <w:iCs/>
+          <w:color w:val="000000" w:themeColor="text1"/>
+          <w:lang w:val="en-US"/>
+        </w:rPr>
+        <w:t>tr</w:t>
+      </w:r>
+      <w:r>
+        <w:rPr>
+          <w:iCs/>
+          <w:color w:val="000000" w:themeColor="text1"/>
+          <w:lang w:val="en-US"/>
+        </w:rPr>
+        <w:t>úc</w:t>
+      </w:r>
+      <w:proofErr w:type="spellEnd"/>
+      <w:r>
+        <w:rPr>
+          <w:iCs/>
+          <w:color w:val="000000" w:themeColor="text1"/>
+          <w:lang w:val="en-US"/>
+        </w:rPr>
+        <w:t xml:space="preserve"> 3 t</w:t>
+      </w:r>
+      <w:r>
+        <w:rPr>
+          <w:iCs/>
+          <w:color w:val="000000" w:themeColor="text1"/>
+          <w:lang w:val="en-US"/>
+        </w:rPr>
+        <w:t>ier</w:t>
+      </w:r>
+      <w:r>
+        <w:rPr>
+          <w:iCs/>
+          <w:color w:val="000000" w:themeColor="text1"/>
+          <w:lang w:val="en-US"/>
+        </w:rPr>
+        <w:t>.</w:t>
+      </w:r>
+    </w:p>
+    <w:p>
+      <w:pPr>
+        <w:rPr>
+          <w:iCs/>
+          <w:color w:val="000000" w:themeColor="text1"/>
+          <w:lang w:val="en-US"/>
+        </w:rPr>
+      </w:pPr>
+      <w:proofErr w:type="spellStart"/>
+      <w:r>
+        <w:rPr>
+          <w:iCs/>
+          <w:color w:val="000000" w:themeColor="text1"/>
+          <w:lang w:val="en-US"/>
+        </w:rPr>
+        <w:t>B</w:t>
+      </w:r>
+      <w:r>
+        <w:rPr>
+          <w:iCs/>
+          <w:color w:val="000000" w:themeColor="text1"/>
+          <w:lang w:val="en-US"/>
+        </w:rPr>
+        <w:t>ổ</w:t>
+      </w:r>
+      <w:proofErr w:type="spellEnd"/>
+      <w:r>
+        <w:rPr>
+          <w:iCs/>
+          <w:color w:val="000000" w:themeColor="text1"/>
+          <w:lang w:val="en-US"/>
+        </w:rPr>
+        <w:t xml:space="preserve"> sung </w:t>
+      </w:r>
+      <w:proofErr w:type="spellStart"/>
+      <w:r>
+        <w:rPr>
+          <w:iCs/>
+          <w:color w:val="000000" w:themeColor="text1"/>
+          <w:lang w:val="en-US"/>
+        </w:rPr>
+        <w:t>th</w:t>
+      </w:r>
+      <w:r>
+        <w:rPr>
+          <w:iCs/>
+          <w:color w:val="000000" w:themeColor="text1"/>
+          <w:lang w:val="en-US"/>
+        </w:rPr>
+        <w:t>ê</w:t>
+      </w:r>
+      <w:r>
+        <w:rPr>
+          <w:iCs/>
+          <w:color w:val="000000" w:themeColor="text1"/>
+          <w:lang w:val="en-US"/>
+        </w:rPr>
+        <w:t>m</w:t>
+      </w:r>
+      <w:proofErr w:type="spellEnd"/>
+      <w:r>
+        <w:rPr>
+          <w:iCs/>
+          <w:color w:val="000000" w:themeColor="text1"/>
+          <w:lang w:val="en-US"/>
+        </w:rPr>
+        <w:t xml:space="preserve"> </w:t>
+      </w:r>
+      <w:proofErr w:type="spellStart"/>
+      <w:r>
+        <w:rPr>
+          <w:iCs/>
+          <w:color w:val="000000" w:themeColor="text1"/>
+          <w:lang w:val="en-US"/>
+        </w:rPr>
+        <w:t>m</w:t>
+      </w:r>
+      <w:r>
+        <w:rPr>
+          <w:iCs/>
+          <w:color w:val="000000" w:themeColor="text1"/>
+          <w:lang w:val="en-US"/>
+        </w:rPr>
+        <w:t>ột</w:t>
+      </w:r>
+      <w:proofErr w:type="spellEnd"/>
+      <w:r>
+        <w:rPr>
+          <w:iCs/>
+          <w:color w:val="000000" w:themeColor="text1"/>
+          <w:lang w:val="en-US"/>
+        </w:rPr>
+        <w:t xml:space="preserve"> </w:t>
+      </w:r>
+      <w:proofErr w:type="spellStart"/>
+      <w:r>
+        <w:rPr>
+          <w:iCs/>
+          <w:color w:val="000000" w:themeColor="text1"/>
+          <w:lang w:val="en-US"/>
+        </w:rPr>
+        <w:t>s</w:t>
+      </w:r>
+      <w:r>
+        <w:rPr>
+          <w:iCs/>
+          <w:color w:val="000000" w:themeColor="text1"/>
+          <w:lang w:val="en-US"/>
+        </w:rPr>
+        <w:t>ố</w:t>
+      </w:r>
+      <w:proofErr w:type="spellEnd"/>
+      <w:r>
+        <w:rPr>
+          <w:iCs/>
+          <w:color w:val="000000" w:themeColor="text1"/>
+          <w:lang w:val="en-US"/>
+        </w:rPr>
+        <w:t xml:space="preserve"> </w:t>
+      </w:r>
+      <w:proofErr w:type="spellStart"/>
+      <w:r>
+        <w:rPr>
+          <w:iCs/>
+          <w:color w:val="000000" w:themeColor="text1"/>
+          <w:lang w:val="en-US"/>
+        </w:rPr>
+        <w:t>t</w:t>
+      </w:r>
+      <w:r>
+        <w:rPr>
+          <w:iCs/>
+          <w:color w:val="000000" w:themeColor="text1"/>
+          <w:lang w:val="en-US"/>
+        </w:rPr>
+        <w:t>ính</w:t>
+      </w:r>
+      <w:proofErr w:type="spellEnd"/>
+      <w:r>
+        <w:rPr>
+          <w:iCs/>
+          <w:color w:val="000000" w:themeColor="text1"/>
+          <w:lang w:val="en-US"/>
+        </w:rPr>
+        <w:t xml:space="preserve"> </w:t>
+      </w:r>
+      <w:proofErr w:type="spellStart"/>
+      <w:r>
+        <w:rPr>
+          <w:iCs/>
+          <w:color w:val="000000" w:themeColor="text1"/>
+          <w:lang w:val="en-US"/>
+        </w:rPr>
+        <w:t>n</w:t>
+      </w:r>
+      <w:r>
+        <w:rPr>
+          <w:iCs/>
+          <w:color w:val="000000" w:themeColor="text1"/>
+          <w:lang w:val="en-US"/>
+        </w:rPr>
+        <w:t>ăng</w:t>
+      </w:r>
+      <w:proofErr w:type="spellEnd"/>
+      <w:r>
+        <w:rPr>
+          <w:iCs/>
+          <w:color w:val="000000" w:themeColor="text1"/>
+          <w:lang w:val="en-US"/>
+        </w:rPr>
+        <w:t xml:space="preserve"> </w:t>
+      </w:r>
+      <w:proofErr w:type="spellStart"/>
+      <w:r>
+        <w:rPr>
+          <w:iCs/>
+          <w:color w:val="000000" w:themeColor="text1"/>
+          <w:lang w:val="en-US"/>
+        </w:rPr>
+        <w:t>c</w:t>
+      </w:r>
+      <w:r>
+        <w:rPr>
+          <w:iCs/>
+          <w:color w:val="000000" w:themeColor="text1"/>
+          <w:lang w:val="en-US"/>
+        </w:rPr>
+        <w:t>ầ</w:t>
+      </w:r>
+      <w:r>
+        <w:rPr>
+          <w:iCs/>
+          <w:color w:val="000000" w:themeColor="text1"/>
+          <w:lang w:val="en-US"/>
+        </w:rPr>
+        <w:t>n</w:t>
+      </w:r>
+      <w:proofErr w:type="spellEnd"/>
+      <w:r>
+        <w:rPr>
+          <w:iCs/>
+          <w:color w:val="000000" w:themeColor="text1"/>
+          <w:lang w:val="en-US"/>
+        </w:rPr>
+        <w:t xml:space="preserve"> </w:t>
+      </w:r>
+      <w:proofErr w:type="spellStart"/>
+      <w:r>
+        <w:rPr>
+          <w:iCs/>
+          <w:color w:val="000000" w:themeColor="text1"/>
+          <w:lang w:val="en-US"/>
+        </w:rPr>
+        <w:t>thi</w:t>
+      </w:r>
+      <w:r>
+        <w:rPr>
+          <w:iCs/>
+          <w:color w:val="000000" w:themeColor="text1"/>
+          <w:lang w:val="en-US"/>
+        </w:rPr>
+        <w:t>ế</w:t>
+      </w:r>
+      <w:r>
+        <w:rPr>
+          <w:iCs/>
+          <w:color w:val="000000" w:themeColor="text1"/>
+          <w:lang w:val="en-US"/>
+        </w:rPr>
+        <w:t>t</w:t>
+      </w:r>
+      <w:proofErr w:type="spellEnd"/>
+      <w:r>
+        <w:rPr>
+          <w:iCs/>
+          <w:color w:val="000000" w:themeColor="text1"/>
+          <w:lang w:val="en-US"/>
+        </w:rPr>
+        <w:t xml:space="preserve"> </w:t>
+      </w:r>
+      <w:proofErr w:type="spellStart"/>
+      <w:r>
+        <w:rPr>
+          <w:iCs/>
+          <w:color w:val="000000" w:themeColor="text1"/>
+          <w:lang w:val="en-US"/>
+        </w:rPr>
+        <w:t>nh</w:t>
+      </w:r>
+      <w:r>
+        <w:rPr>
+          <w:iCs/>
+          <w:color w:val="000000" w:themeColor="text1"/>
+          <w:lang w:val="en-US"/>
+        </w:rPr>
+        <w:t>ư</w:t>
+      </w:r>
+      <w:proofErr w:type="spellEnd"/>
+      <w:r>
+        <w:rPr>
+          <w:iCs/>
+          <w:color w:val="000000" w:themeColor="text1"/>
+          <w:lang w:val="en-US"/>
+        </w:rPr>
+        <w:t>:</w:t>
+      </w:r>
+    </w:p>
+    <w:p>
+      <w:pPr>
+        <w:pStyle w:val="oancuaDanhsach"/>
+        <w:numPr>
+          <w:ilvl w:val="0"/>
+          <w:numId w:val="42"/>
+        </w:numPr>
+        <w:rPr>
+          <w:iCs/>
+          <w:color w:val="000000" w:themeColor="text1"/>
+          <w:lang w:val="en-US"/>
+        </w:rPr>
+      </w:pPr>
+      <w:r>
+        <w:rPr>
+          <w:iCs/>
+          <w:color w:val="000000" w:themeColor="text1"/>
+          <w:lang w:val="en-US"/>
+        </w:rPr>
+        <w:lastRenderedPageBreak/>
+        <w:t xml:space="preserve">Run code </w:t>
+      </w:r>
+      <w:proofErr w:type="spellStart"/>
+      <w:r>
+        <w:rPr>
+          <w:iCs/>
+          <w:color w:val="000000" w:themeColor="text1"/>
+          <w:lang w:val="en-US"/>
+        </w:rPr>
+        <w:t>tr</w:t>
+      </w:r>
+      <w:r>
+        <w:rPr>
+          <w:iCs/>
+          <w:color w:val="000000" w:themeColor="text1"/>
+          <w:lang w:val="en-US"/>
+        </w:rPr>
+        <w:t>ực</w:t>
+      </w:r>
+      <w:proofErr w:type="spellEnd"/>
+      <w:r>
+        <w:rPr>
+          <w:iCs/>
+          <w:color w:val="000000" w:themeColor="text1"/>
+          <w:lang w:val="en-US"/>
+        </w:rPr>
+        <w:t xml:space="preserve"> </w:t>
+      </w:r>
+      <w:proofErr w:type="spellStart"/>
+      <w:r>
+        <w:rPr>
+          <w:iCs/>
+          <w:color w:val="000000" w:themeColor="text1"/>
+          <w:lang w:val="en-US"/>
+        </w:rPr>
+        <w:t>ti</w:t>
+      </w:r>
+      <w:r>
+        <w:rPr>
+          <w:iCs/>
+          <w:color w:val="000000" w:themeColor="text1"/>
+          <w:lang w:val="en-US"/>
+        </w:rPr>
+        <w:t>ế</w:t>
+      </w:r>
+      <w:r>
+        <w:rPr>
+          <w:iCs/>
+          <w:color w:val="000000" w:themeColor="text1"/>
+          <w:lang w:val="en-US"/>
+        </w:rPr>
+        <w:t>p</w:t>
+      </w:r>
+      <w:proofErr w:type="spellEnd"/>
+      <w:r>
+        <w:rPr>
+          <w:iCs/>
+          <w:color w:val="000000" w:themeColor="text1"/>
+          <w:lang w:val="en-US"/>
+        </w:rPr>
+        <w:t xml:space="preserve"> </w:t>
+      </w:r>
+      <w:proofErr w:type="spellStart"/>
+      <w:r>
+        <w:rPr>
+          <w:iCs/>
+          <w:color w:val="000000" w:themeColor="text1"/>
+          <w:lang w:val="en-US"/>
+        </w:rPr>
+        <w:t>tr</w:t>
+      </w:r>
+      <w:r>
+        <w:rPr>
+          <w:iCs/>
+          <w:color w:val="000000" w:themeColor="text1"/>
+          <w:lang w:val="en-US"/>
+        </w:rPr>
+        <w:t>ê</w:t>
+      </w:r>
+      <w:r>
+        <w:rPr>
+          <w:iCs/>
+          <w:color w:val="000000" w:themeColor="text1"/>
+          <w:lang w:val="en-US"/>
+        </w:rPr>
+        <w:t>n</w:t>
+      </w:r>
+      <w:proofErr w:type="spellEnd"/>
+      <w:r>
+        <w:rPr>
+          <w:iCs/>
+          <w:color w:val="000000" w:themeColor="text1"/>
+          <w:lang w:val="en-US"/>
+        </w:rPr>
+        <w:t xml:space="preserve"> </w:t>
+      </w:r>
+      <w:proofErr w:type="spellStart"/>
+      <w:r>
+        <w:rPr>
+          <w:iCs/>
+          <w:color w:val="000000" w:themeColor="text1"/>
+          <w:lang w:val="en-US"/>
+        </w:rPr>
+        <w:t>tr</w:t>
+      </w:r>
+      <w:r>
+        <w:rPr>
+          <w:iCs/>
+          <w:color w:val="000000" w:themeColor="text1"/>
+          <w:lang w:val="en-US"/>
+        </w:rPr>
+        <w:t>ình</w:t>
+      </w:r>
+      <w:proofErr w:type="spellEnd"/>
+      <w:r>
+        <w:rPr>
+          <w:iCs/>
+          <w:color w:val="000000" w:themeColor="text1"/>
+          <w:lang w:val="en-US"/>
+        </w:rPr>
+        <w:t xml:space="preserve"> </w:t>
+      </w:r>
+      <w:proofErr w:type="spellStart"/>
+      <w:r>
+        <w:rPr>
+          <w:iCs/>
+          <w:color w:val="000000" w:themeColor="text1"/>
+          <w:lang w:val="en-US"/>
+        </w:rPr>
+        <w:t>duy</w:t>
+      </w:r>
+      <w:r>
+        <w:rPr>
+          <w:iCs/>
+          <w:color w:val="000000" w:themeColor="text1"/>
+          <w:lang w:val="en-US"/>
+        </w:rPr>
+        <w:t>ệt</w:t>
+      </w:r>
+      <w:proofErr w:type="spellEnd"/>
+      <w:r>
+        <w:rPr>
+          <w:iCs/>
+          <w:color w:val="000000" w:themeColor="text1"/>
+          <w:lang w:val="en-US"/>
+        </w:rPr>
+        <w:t>.</w:t>
+      </w:r>
+    </w:p>
+    <w:p>
+      <w:pPr>
+        <w:pStyle w:val="oancuaDanhsach"/>
+        <w:numPr>
+          <w:ilvl w:val="0"/>
+          <w:numId w:val="42"/>
+        </w:numPr>
+        <w:rPr>
+          <w:iCs/>
+          <w:color w:val="000000" w:themeColor="text1"/>
+          <w:lang w:val="en-US"/>
+        </w:rPr>
+      </w:pPr>
+      <w:r>
+        <w:rPr>
+          <w:iCs/>
+          <w:color w:val="000000" w:themeColor="text1"/>
+          <w:lang w:val="en-US"/>
+        </w:rPr>
+        <w:t xml:space="preserve">Cho </w:t>
+      </w:r>
+      <w:proofErr w:type="spellStart"/>
+      <w:r>
+        <w:rPr>
+          <w:iCs/>
+          <w:color w:val="000000" w:themeColor="text1"/>
+          <w:lang w:val="en-US"/>
+        </w:rPr>
+        <w:t>ph</w:t>
+      </w:r>
+      <w:r>
+        <w:rPr>
+          <w:iCs/>
+          <w:color w:val="000000" w:themeColor="text1"/>
+          <w:lang w:val="en-US"/>
+        </w:rPr>
+        <w:t>é</w:t>
+      </w:r>
+      <w:r>
+        <w:rPr>
+          <w:iCs/>
+          <w:color w:val="000000" w:themeColor="text1"/>
+          <w:lang w:val="en-US"/>
+        </w:rPr>
+        <w:t>p</w:t>
+      </w:r>
+      <w:proofErr w:type="spellEnd"/>
+      <w:r>
+        <w:rPr>
+          <w:iCs/>
+          <w:color w:val="000000" w:themeColor="text1"/>
+          <w:lang w:val="en-US"/>
+        </w:rPr>
+        <w:t xml:space="preserve"> </w:t>
+      </w:r>
+      <w:proofErr w:type="spellStart"/>
+      <w:r>
+        <w:rPr>
+          <w:iCs/>
+          <w:color w:val="000000" w:themeColor="text1"/>
+          <w:lang w:val="en-US"/>
+        </w:rPr>
+        <w:t>ng</w:t>
+      </w:r>
+      <w:r>
+        <w:rPr>
+          <w:iCs/>
+          <w:color w:val="000000" w:themeColor="text1"/>
+          <w:lang w:val="en-US"/>
+        </w:rPr>
+        <w:t>ười</w:t>
+      </w:r>
+      <w:proofErr w:type="spellEnd"/>
+      <w:r>
+        <w:rPr>
+          <w:iCs/>
+          <w:color w:val="000000" w:themeColor="text1"/>
+          <w:lang w:val="en-US"/>
+        </w:rPr>
+        <w:t xml:space="preserve"> </w:t>
+      </w:r>
+      <w:proofErr w:type="spellStart"/>
+      <w:r>
+        <w:rPr>
+          <w:iCs/>
+          <w:color w:val="000000" w:themeColor="text1"/>
+          <w:lang w:val="en-US"/>
+        </w:rPr>
+        <w:t>d</w:t>
+      </w:r>
+      <w:r>
+        <w:rPr>
+          <w:iCs/>
+          <w:color w:val="000000" w:themeColor="text1"/>
+          <w:lang w:val="en-US"/>
+        </w:rPr>
+        <w:t>ù</w:t>
+      </w:r>
+      <w:r>
+        <w:rPr>
+          <w:iCs/>
+          <w:color w:val="000000" w:themeColor="text1"/>
+          <w:lang w:val="en-US"/>
+        </w:rPr>
+        <w:t>ng</w:t>
+      </w:r>
+      <w:proofErr w:type="spellEnd"/>
+      <w:r>
+        <w:rPr>
+          <w:iCs/>
+          <w:color w:val="000000" w:themeColor="text1"/>
+          <w:lang w:val="en-US"/>
+        </w:rPr>
+        <w:t xml:space="preserve"> </w:t>
+      </w:r>
+      <w:proofErr w:type="spellStart"/>
+      <w:r>
+        <w:rPr>
+          <w:iCs/>
+          <w:color w:val="000000" w:themeColor="text1"/>
+          <w:lang w:val="en-US"/>
+        </w:rPr>
+        <w:t>thay</w:t>
+      </w:r>
+      <w:proofErr w:type="spellEnd"/>
+      <w:r>
+        <w:rPr>
+          <w:iCs/>
+          <w:color w:val="000000" w:themeColor="text1"/>
+          <w:lang w:val="en-US"/>
+        </w:rPr>
+        <w:t xml:space="preserve"> </w:t>
+      </w:r>
+      <w:proofErr w:type="spellStart"/>
+      <w:r>
+        <w:rPr>
+          <w:iCs/>
+          <w:color w:val="000000" w:themeColor="text1"/>
+          <w:lang w:val="en-US"/>
+        </w:rPr>
+        <w:t>đổi</w:t>
+      </w:r>
+      <w:proofErr w:type="spellEnd"/>
+      <w:r>
+        <w:rPr>
+          <w:iCs/>
+          <w:color w:val="000000" w:themeColor="text1"/>
+          <w:lang w:val="en-US"/>
+        </w:rPr>
+        <w:t xml:space="preserve"> </w:t>
+      </w:r>
+      <w:proofErr w:type="spellStart"/>
+      <w:r>
+        <w:rPr>
+          <w:iCs/>
+          <w:color w:val="000000" w:themeColor="text1"/>
+          <w:lang w:val="en-US"/>
+        </w:rPr>
+        <w:t>giao</w:t>
+      </w:r>
+      <w:proofErr w:type="spellEnd"/>
+      <w:r>
+        <w:rPr>
+          <w:iCs/>
+          <w:color w:val="000000" w:themeColor="text1"/>
+          <w:lang w:val="en-US"/>
+        </w:rPr>
+        <w:t xml:space="preserve"> </w:t>
+      </w:r>
+      <w:proofErr w:type="spellStart"/>
+      <w:r>
+        <w:rPr>
+          <w:iCs/>
+          <w:color w:val="000000" w:themeColor="text1"/>
+          <w:lang w:val="en-US"/>
+        </w:rPr>
+        <w:t>di</w:t>
+      </w:r>
+      <w:r>
+        <w:rPr>
+          <w:iCs/>
+          <w:color w:val="000000" w:themeColor="text1"/>
+          <w:lang w:val="en-US"/>
+        </w:rPr>
+        <w:t>ện</w:t>
+      </w:r>
+      <w:proofErr w:type="spellEnd"/>
+      <w:r>
+        <w:rPr>
+          <w:iCs/>
+          <w:color w:val="000000" w:themeColor="text1"/>
+          <w:lang w:val="en-US"/>
+        </w:rPr>
+        <w:t>.</w:t>
+      </w:r>
+    </w:p>
+    <w:p>
+      <w:pPr>
+        <w:pStyle w:val="oancuaDanhsach"/>
+        <w:numPr>
+          <w:ilvl w:val="0"/>
+          <w:numId w:val="42"/>
+        </w:numPr>
+        <w:rPr>
+          <w:iCs/>
+          <w:color w:val="000000" w:themeColor="text1"/>
+          <w:lang w:val="en-US"/>
+        </w:rPr>
+      </w:pPr>
+      <w:proofErr w:type="spellStart"/>
+      <w:r>
+        <w:rPr>
+          <w:iCs/>
+          <w:color w:val="000000" w:themeColor="text1"/>
+          <w:lang w:val="en-US"/>
+        </w:rPr>
+        <w:t>X</w:t>
+      </w:r>
+      <w:r>
+        <w:rPr>
+          <w:iCs/>
+          <w:color w:val="000000" w:themeColor="text1"/>
+          <w:lang w:val="en-US"/>
+        </w:rPr>
+        <w:t>â</w:t>
+      </w:r>
+      <w:r>
+        <w:rPr>
+          <w:iCs/>
+          <w:color w:val="000000" w:themeColor="text1"/>
+          <w:lang w:val="en-US"/>
+        </w:rPr>
+        <w:t>y</w:t>
+      </w:r>
+      <w:proofErr w:type="spellEnd"/>
+      <w:r>
+        <w:rPr>
+          <w:iCs/>
+          <w:color w:val="000000" w:themeColor="text1"/>
+          <w:lang w:val="en-US"/>
+        </w:rPr>
+        <w:t xml:space="preserve"> </w:t>
+      </w:r>
+      <w:proofErr w:type="spellStart"/>
+      <w:r>
+        <w:rPr>
+          <w:iCs/>
+          <w:color w:val="000000" w:themeColor="text1"/>
+          <w:lang w:val="en-US"/>
+        </w:rPr>
+        <w:t>d</w:t>
+      </w:r>
+      <w:r>
+        <w:rPr>
+          <w:iCs/>
+          <w:color w:val="000000" w:themeColor="text1"/>
+          <w:lang w:val="en-US"/>
+        </w:rPr>
+        <w:t>ựng</w:t>
+      </w:r>
+      <w:proofErr w:type="spellEnd"/>
+      <w:r>
+        <w:rPr>
+          <w:iCs/>
+          <w:color w:val="000000" w:themeColor="text1"/>
+          <w:lang w:val="en-US"/>
+        </w:rPr>
+        <w:t xml:space="preserve"> </w:t>
+      </w:r>
+      <w:proofErr w:type="spellStart"/>
+      <w:r>
+        <w:rPr>
+          <w:iCs/>
+          <w:color w:val="000000" w:themeColor="text1"/>
+          <w:lang w:val="en-US"/>
+        </w:rPr>
+        <w:t>l</w:t>
+      </w:r>
+      <w:r>
+        <w:rPr>
+          <w:iCs/>
+          <w:color w:val="000000" w:themeColor="text1"/>
+          <w:lang w:val="en-US"/>
+        </w:rPr>
+        <w:t>ại</w:t>
+      </w:r>
+      <w:proofErr w:type="spellEnd"/>
+      <w:r>
+        <w:rPr>
+          <w:iCs/>
+          <w:color w:val="000000" w:themeColor="text1"/>
+          <w:lang w:val="en-US"/>
+        </w:rPr>
+        <w:t xml:space="preserve"> </w:t>
+      </w:r>
+      <w:proofErr w:type="spellStart"/>
+      <w:r>
+        <w:rPr>
+          <w:iCs/>
+          <w:color w:val="000000" w:themeColor="text1"/>
+          <w:lang w:val="en-US"/>
+        </w:rPr>
+        <w:t>c</w:t>
+      </w:r>
+      <w:r>
+        <w:rPr>
+          <w:iCs/>
+          <w:color w:val="000000" w:themeColor="text1"/>
+          <w:lang w:val="en-US"/>
+        </w:rPr>
+        <w:t>ác</w:t>
+      </w:r>
+      <w:r>
+        <w:rPr>
+          <w:iCs/>
+          <w:color w:val="000000" w:themeColor="text1"/>
+          <w:lang w:val="en-US"/>
+        </w:rPr>
+        <w:t>h</w:t>
+      </w:r>
+      <w:proofErr w:type="spellEnd"/>
+      <w:r>
+        <w:rPr>
+          <w:iCs/>
+          <w:color w:val="000000" w:themeColor="text1"/>
+          <w:lang w:val="en-US"/>
+        </w:rPr>
+        <w:t xml:space="preserve"> </w:t>
+      </w:r>
+      <w:proofErr w:type="spellStart"/>
+      <w:r>
+        <w:rPr>
+          <w:iCs/>
+          <w:color w:val="000000" w:themeColor="text1"/>
+          <w:lang w:val="en-US"/>
+        </w:rPr>
+        <w:t>hi</w:t>
+      </w:r>
+      <w:r>
+        <w:rPr>
+          <w:iCs/>
+          <w:color w:val="000000" w:themeColor="text1"/>
+          <w:lang w:val="en-US"/>
+        </w:rPr>
+        <w:t>ể</w:t>
+      </w:r>
+      <w:r>
+        <w:rPr>
+          <w:iCs/>
+          <w:color w:val="000000" w:themeColor="text1"/>
+          <w:lang w:val="en-US"/>
+        </w:rPr>
+        <w:t>n</w:t>
+      </w:r>
+      <w:proofErr w:type="spellEnd"/>
+      <w:r>
+        <w:rPr>
+          <w:iCs/>
+          <w:color w:val="000000" w:themeColor="text1"/>
+          <w:lang w:val="en-US"/>
+        </w:rPr>
+        <w:t xml:space="preserve"> </w:t>
+      </w:r>
+      <w:proofErr w:type="spellStart"/>
+      <w:r>
+        <w:rPr>
+          <w:iCs/>
+          <w:color w:val="000000" w:themeColor="text1"/>
+          <w:lang w:val="en-US"/>
+        </w:rPr>
+        <w:t>th</w:t>
+      </w:r>
+      <w:r>
+        <w:rPr>
+          <w:iCs/>
+          <w:color w:val="000000" w:themeColor="text1"/>
+          <w:lang w:val="en-US"/>
+        </w:rPr>
+        <w:t>ị</w:t>
+      </w:r>
+      <w:proofErr w:type="spellEnd"/>
+      <w:r>
+        <w:rPr>
+          <w:iCs/>
+          <w:color w:val="000000" w:themeColor="text1"/>
+          <w:lang w:val="en-US"/>
+        </w:rPr>
+        <w:t xml:space="preserve"> </w:t>
+      </w:r>
+      <w:proofErr w:type="spellStart"/>
+      <w:r>
+        <w:rPr>
+          <w:iCs/>
+          <w:color w:val="000000" w:themeColor="text1"/>
+          <w:lang w:val="en-US"/>
+        </w:rPr>
+        <w:t>b</w:t>
+      </w:r>
+      <w:r>
+        <w:rPr>
+          <w:iCs/>
+          <w:color w:val="000000" w:themeColor="text1"/>
+          <w:lang w:val="en-US"/>
+        </w:rPr>
+        <w:t>ình</w:t>
+      </w:r>
+      <w:proofErr w:type="spellEnd"/>
+      <w:r>
+        <w:rPr>
+          <w:iCs/>
+          <w:color w:val="000000" w:themeColor="text1"/>
+          <w:lang w:val="en-US"/>
+        </w:rPr>
+        <w:t xml:space="preserve"> </w:t>
+      </w:r>
+      <w:proofErr w:type="spellStart"/>
+      <w:r>
+        <w:rPr>
+          <w:iCs/>
+          <w:color w:val="000000" w:themeColor="text1"/>
+          <w:lang w:val="en-US"/>
+        </w:rPr>
+        <w:t>lu</w:t>
+      </w:r>
+      <w:r>
+        <w:rPr>
+          <w:iCs/>
+          <w:color w:val="000000" w:themeColor="text1"/>
+          <w:lang w:val="en-US"/>
+        </w:rPr>
+        <w:t>ận</w:t>
+      </w:r>
+      <w:proofErr w:type="spellEnd"/>
+      <w:r>
+        <w:rPr>
+          <w:iCs/>
+          <w:color w:val="000000" w:themeColor="text1"/>
+          <w:lang w:val="en-US"/>
+        </w:rPr>
+        <w:t xml:space="preserve"> </w:t>
+      </w:r>
+      <w:proofErr w:type="spellStart"/>
+      <w:r>
+        <w:rPr>
+          <w:iCs/>
+          <w:color w:val="000000" w:themeColor="text1"/>
+          <w:lang w:val="en-US"/>
+        </w:rPr>
+        <w:t>ng</w:t>
+      </w:r>
+      <w:r>
+        <w:rPr>
+          <w:iCs/>
+          <w:color w:val="000000" w:themeColor="text1"/>
+          <w:lang w:val="en-US"/>
+        </w:rPr>
+        <w:t>ười</w:t>
+      </w:r>
+      <w:proofErr w:type="spellEnd"/>
+      <w:r>
+        <w:rPr>
+          <w:iCs/>
+          <w:color w:val="000000" w:themeColor="text1"/>
+          <w:lang w:val="en-US"/>
+        </w:rPr>
+        <w:t xml:space="preserve"> </w:t>
+      </w:r>
+      <w:proofErr w:type="spellStart"/>
+      <w:r>
+        <w:rPr>
+          <w:iCs/>
+          <w:color w:val="000000" w:themeColor="text1"/>
+          <w:lang w:val="en-US"/>
+        </w:rPr>
+        <w:t>d</w:t>
+      </w:r>
+      <w:r>
+        <w:rPr>
+          <w:iCs/>
+          <w:color w:val="000000" w:themeColor="text1"/>
+          <w:lang w:val="en-US"/>
+        </w:rPr>
+        <w:t>ù</w:t>
+      </w:r>
+      <w:r>
+        <w:rPr>
+          <w:iCs/>
+          <w:color w:val="000000" w:themeColor="text1"/>
+          <w:lang w:val="en-US"/>
+        </w:rPr>
+        <w:t>ng</w:t>
+      </w:r>
+      <w:proofErr w:type="spellEnd"/>
+      <w:r>
+        <w:rPr>
+          <w:iCs/>
+          <w:color w:val="000000" w:themeColor="text1"/>
           <w:lang w:val="en-US"/>
         </w:rPr>
         <w:t xml:space="preserve"> (</w:t>
@@ -4873,85 +6057,691 @@
       <w:proofErr w:type="spellStart"/>
       <w:r>
         <w:rPr>
-          <w:i/>
-          <w:color w:val="0000FF"/>
-          <w:lang w:val="en-US"/>
-        </w:rPr>
-        <w:t>nếu</w:t>
-      </w:r>
-      <w:proofErr w:type="spellEnd"/>
-      <w:r>
-        <w:rPr>
-          <w:i/>
-          <w:color w:val="0000FF"/>
-          <w:lang w:val="en-US"/>
-        </w:rPr>
-        <w:t xml:space="preserve"> </w:t>
-      </w:r>
-      <w:proofErr w:type="spellStart"/>
-      <w:r>
-        <w:rPr>
-          <w:i/>
-          <w:color w:val="0000FF"/>
-          <w:lang w:val="en-US"/>
-        </w:rPr>
-        <w:t>có</w:t>
-      </w:r>
-      <w:proofErr w:type="spellEnd"/>
-      <w:r>
-        <w:rPr>
-          <w:i/>
-          <w:color w:val="0000FF"/>
-          <w:lang w:val="en-US"/>
-        </w:rPr>
-        <w:t xml:space="preserve">) </w:t>
-      </w:r>
-      <w:proofErr w:type="spellStart"/>
-      <w:r>
-        <w:rPr>
-          <w:i/>
-          <w:color w:val="0000FF"/>
-          <w:lang w:val="en-US"/>
-        </w:rPr>
-        <w:t>của</w:t>
-      </w:r>
-      <w:proofErr w:type="spellEnd"/>
-      <w:r>
-        <w:rPr>
-          <w:i/>
-          <w:color w:val="0000FF"/>
-          <w:lang w:val="en-US"/>
-        </w:rPr>
-        <w:t xml:space="preserve"> </w:t>
-      </w:r>
-      <w:proofErr w:type="spellStart"/>
-      <w:r>
-        <w:rPr>
-          <w:i/>
-          <w:color w:val="0000FF"/>
-          <w:lang w:val="en-US"/>
-        </w:rPr>
-        <w:t>đề</w:t>
-      </w:r>
-      <w:proofErr w:type="spellEnd"/>
-      <w:r>
-        <w:rPr>
-          <w:i/>
-          <w:color w:val="0000FF"/>
-          <w:lang w:val="en-US"/>
-        </w:rPr>
-        <w:t xml:space="preserve"> </w:t>
-      </w:r>
-      <w:proofErr w:type="spellStart"/>
-      <w:r>
-        <w:rPr>
-          <w:i/>
-          <w:color w:val="0000FF"/>
-          <w:lang w:val="en-US"/>
-        </w:rPr>
-        <w:t>tài</w:t>
-      </w:r>
-      <w:proofErr w:type="spellEnd"/>
+          <w:iCs/>
+          <w:color w:val="000000" w:themeColor="text1"/>
+          <w:lang w:val="en-US"/>
+        </w:rPr>
+        <w:t>S</w:t>
+      </w:r>
+      <w:r>
+        <w:rPr>
+          <w:iCs/>
+          <w:color w:val="000000" w:themeColor="text1"/>
+          <w:lang w:val="en-US"/>
+        </w:rPr>
+        <w:t>ử</w:t>
+      </w:r>
+      <w:proofErr w:type="spellEnd"/>
+      <w:r>
+        <w:rPr>
+          <w:iCs/>
+          <w:color w:val="000000" w:themeColor="text1"/>
+          <w:lang w:val="en-US"/>
+        </w:rPr>
+        <w:t xml:space="preserve"> </w:t>
+      </w:r>
+      <w:proofErr w:type="spellStart"/>
+      <w:r>
+        <w:rPr>
+          <w:iCs/>
+          <w:color w:val="000000" w:themeColor="text1"/>
+          <w:lang w:val="en-US"/>
+        </w:rPr>
+        <w:t>d</w:t>
+      </w:r>
+      <w:r>
+        <w:rPr>
+          <w:iCs/>
+          <w:color w:val="000000" w:themeColor="text1"/>
+          <w:lang w:val="en-US"/>
+        </w:rPr>
+        <w:t>ụng</w:t>
+      </w:r>
+      <w:proofErr w:type="spellEnd"/>
+      <w:r>
+        <w:rPr>
+          <w:iCs/>
+          <w:color w:val="000000" w:themeColor="text1"/>
+          <w:lang w:val="en-US"/>
+        </w:rPr>
+        <w:t xml:space="preserve"> Composite design patt</w:t>
+      </w:r>
+      <w:r>
+        <w:rPr>
+          <w:iCs/>
+          <w:color w:val="000000" w:themeColor="text1"/>
+          <w:lang w:val="en-US"/>
+        </w:rPr>
+        <w:t>er</w:t>
+      </w:r>
+      <w:r>
+        <w:rPr>
+          <w:iCs/>
+          <w:color w:val="000000" w:themeColor="text1"/>
+          <w:lang w:val="en-US"/>
+        </w:rPr>
+        <w:t>n).</w:t>
+      </w:r>
+    </w:p>
+    <w:p>
+      <w:pPr>
+        <w:pStyle w:val="oancuaDanhsach"/>
+        <w:numPr>
+          <w:ilvl w:val="0"/>
+          <w:numId w:val="42"/>
+        </w:numPr>
+        <w:rPr>
+          <w:iCs/>
+          <w:color w:val="000000" w:themeColor="text1"/>
+          <w:lang w:val="en-US"/>
+        </w:rPr>
+      </w:pPr>
+      <w:proofErr w:type="spellStart"/>
+      <w:r>
+        <w:rPr>
+          <w:iCs/>
+          <w:color w:val="000000" w:themeColor="text1"/>
+          <w:lang w:val="en-US"/>
+        </w:rPr>
+        <w:t>Th</w:t>
+      </w:r>
+      <w:r>
+        <w:rPr>
+          <w:iCs/>
+          <w:color w:val="000000" w:themeColor="text1"/>
+          <w:lang w:val="en-US"/>
+        </w:rPr>
+        <w:t>ê</w:t>
+      </w:r>
+      <w:r>
+        <w:rPr>
+          <w:iCs/>
+          <w:color w:val="000000" w:themeColor="text1"/>
+          <w:lang w:val="en-US"/>
+        </w:rPr>
+        <w:t>m</w:t>
+      </w:r>
+      <w:proofErr w:type="spellEnd"/>
+      <w:r>
+        <w:rPr>
+          <w:iCs/>
+          <w:color w:val="000000" w:themeColor="text1"/>
+          <w:lang w:val="en-US"/>
+        </w:rPr>
+        <w:t xml:space="preserve"> </w:t>
+      </w:r>
+      <w:proofErr w:type="spellStart"/>
+      <w:r>
+        <w:rPr>
+          <w:iCs/>
+          <w:color w:val="000000" w:themeColor="text1"/>
+          <w:lang w:val="en-US"/>
+        </w:rPr>
+        <w:t>ch</w:t>
+      </w:r>
+      <w:r>
+        <w:rPr>
+          <w:iCs/>
+          <w:color w:val="000000" w:themeColor="text1"/>
+          <w:lang w:val="en-US"/>
+        </w:rPr>
+        <w:t>ức</w:t>
+      </w:r>
+      <w:proofErr w:type="spellEnd"/>
+      <w:r>
+        <w:rPr>
+          <w:iCs/>
+          <w:color w:val="000000" w:themeColor="text1"/>
+          <w:lang w:val="en-US"/>
+        </w:rPr>
+        <w:t xml:space="preserve"> </w:t>
+      </w:r>
+      <w:proofErr w:type="spellStart"/>
+      <w:r>
+        <w:rPr>
+          <w:iCs/>
+          <w:color w:val="000000" w:themeColor="text1"/>
+          <w:lang w:val="en-US"/>
+        </w:rPr>
+        <w:t>n</w:t>
+      </w:r>
+      <w:r>
+        <w:rPr>
+          <w:iCs/>
+          <w:color w:val="000000" w:themeColor="text1"/>
+          <w:lang w:val="en-US"/>
+        </w:rPr>
+        <w:t>ăng</w:t>
+      </w:r>
+      <w:proofErr w:type="spellEnd"/>
+      <w:r>
+        <w:rPr>
+          <w:iCs/>
+          <w:color w:val="000000" w:themeColor="text1"/>
+          <w:lang w:val="en-US"/>
+        </w:rPr>
+        <w:t xml:space="preserve"> </w:t>
+      </w:r>
+      <w:proofErr w:type="spellStart"/>
+      <w:r>
+        <w:rPr>
+          <w:iCs/>
+          <w:color w:val="000000" w:themeColor="text1"/>
+          <w:lang w:val="en-US"/>
+        </w:rPr>
+        <w:t>t</w:t>
+      </w:r>
+      <w:r>
+        <w:rPr>
+          <w:iCs/>
+          <w:color w:val="000000" w:themeColor="text1"/>
+          <w:lang w:val="en-US"/>
+        </w:rPr>
+        <w:t>ích</w:t>
+      </w:r>
+      <w:proofErr w:type="spellEnd"/>
+      <w:r>
+        <w:rPr>
+          <w:iCs/>
+          <w:color w:val="000000" w:themeColor="text1"/>
+          <w:lang w:val="en-US"/>
+        </w:rPr>
+        <w:t xml:space="preserve"> </w:t>
+      </w:r>
+      <w:proofErr w:type="spellStart"/>
+      <w:r>
+        <w:rPr>
+          <w:iCs/>
+          <w:color w:val="000000" w:themeColor="text1"/>
+          <w:lang w:val="en-US"/>
+        </w:rPr>
+        <w:t>đ</w:t>
+      </w:r>
+      <w:r>
+        <w:rPr>
+          <w:iCs/>
+          <w:color w:val="000000" w:themeColor="text1"/>
+          <w:lang w:val="en-US"/>
+        </w:rPr>
+        <w:t>i</w:t>
+      </w:r>
+      <w:r>
+        <w:rPr>
+          <w:iCs/>
+          <w:color w:val="000000" w:themeColor="text1"/>
+          <w:lang w:val="en-US"/>
+        </w:rPr>
+        <w:t>ể</w:t>
+      </w:r>
+      <w:r>
+        <w:rPr>
+          <w:iCs/>
+          <w:color w:val="000000" w:themeColor="text1"/>
+          <w:lang w:val="en-US"/>
+        </w:rPr>
+        <w:t>m</w:t>
+      </w:r>
+      <w:proofErr w:type="spellEnd"/>
+      <w:r>
+        <w:rPr>
+          <w:iCs/>
+          <w:color w:val="000000" w:themeColor="text1"/>
+          <w:lang w:val="en-US"/>
+        </w:rPr>
+        <w:t xml:space="preserve"> </w:t>
+      </w:r>
+      <w:proofErr w:type="spellStart"/>
+      <w:r>
+        <w:rPr>
+          <w:iCs/>
+          <w:color w:val="000000" w:themeColor="text1"/>
+          <w:lang w:val="en-US"/>
+        </w:rPr>
+        <w:t>để</w:t>
+      </w:r>
+      <w:proofErr w:type="spellEnd"/>
+      <w:r>
+        <w:rPr>
+          <w:iCs/>
+          <w:color w:val="000000" w:themeColor="text1"/>
+          <w:lang w:val="en-US"/>
+        </w:rPr>
+        <w:t xml:space="preserve"> </w:t>
+      </w:r>
+      <w:proofErr w:type="spellStart"/>
+      <w:r>
+        <w:rPr>
+          <w:iCs/>
+          <w:color w:val="000000" w:themeColor="text1"/>
+          <w:lang w:val="en-US"/>
+        </w:rPr>
+        <w:t>đánh</w:t>
+      </w:r>
+      <w:proofErr w:type="spellEnd"/>
+      <w:r>
+        <w:rPr>
+          <w:iCs/>
+          <w:color w:val="000000" w:themeColor="text1"/>
+          <w:lang w:val="en-US"/>
+        </w:rPr>
+        <w:t xml:space="preserve"> </w:t>
+      </w:r>
+      <w:proofErr w:type="spellStart"/>
+      <w:r>
+        <w:rPr>
+          <w:iCs/>
+          <w:color w:val="000000" w:themeColor="text1"/>
+          <w:lang w:val="en-US"/>
+        </w:rPr>
+        <w:t>gi</w:t>
+      </w:r>
+      <w:r>
+        <w:rPr>
+          <w:iCs/>
+          <w:color w:val="000000" w:themeColor="text1"/>
+          <w:lang w:val="en-US"/>
+        </w:rPr>
+        <w:t>á</w:t>
+      </w:r>
+      <w:proofErr w:type="spellEnd"/>
+      <w:r>
+        <w:rPr>
+          <w:iCs/>
+          <w:color w:val="000000" w:themeColor="text1"/>
+          <w:lang w:val="en-US"/>
+        </w:rPr>
+        <w:t xml:space="preserve"> </w:t>
+      </w:r>
+      <w:proofErr w:type="spellStart"/>
+      <w:r>
+        <w:rPr>
+          <w:iCs/>
+          <w:color w:val="000000" w:themeColor="text1"/>
+          <w:lang w:val="en-US"/>
+        </w:rPr>
+        <w:t>m</w:t>
+      </w:r>
+      <w:r>
+        <w:rPr>
+          <w:iCs/>
+          <w:color w:val="000000" w:themeColor="text1"/>
+          <w:lang w:val="en-US"/>
+        </w:rPr>
+        <w:t>ức</w:t>
+      </w:r>
+      <w:proofErr w:type="spellEnd"/>
+      <w:r>
+        <w:rPr>
+          <w:iCs/>
+          <w:color w:val="000000" w:themeColor="text1"/>
+          <w:lang w:val="en-US"/>
+        </w:rPr>
+        <w:t xml:space="preserve"> </w:t>
+      </w:r>
+      <w:proofErr w:type="spellStart"/>
+      <w:r>
+        <w:rPr>
+          <w:iCs/>
+          <w:color w:val="000000" w:themeColor="text1"/>
+          <w:lang w:val="en-US"/>
+        </w:rPr>
+        <w:t>độ</w:t>
+      </w:r>
+      <w:proofErr w:type="spellEnd"/>
+      <w:r>
+        <w:rPr>
+          <w:iCs/>
+          <w:color w:val="000000" w:themeColor="text1"/>
+          <w:lang w:val="en-US"/>
+        </w:rPr>
+        <w:t xml:space="preserve"> </w:t>
+      </w:r>
+      <w:proofErr w:type="spellStart"/>
+      <w:r>
+        <w:rPr>
+          <w:iCs/>
+          <w:color w:val="000000" w:themeColor="text1"/>
+          <w:lang w:val="en-US"/>
+        </w:rPr>
+        <w:t>t</w:t>
+      </w:r>
+      <w:r>
+        <w:rPr>
+          <w:iCs/>
+          <w:color w:val="000000" w:themeColor="text1"/>
+          <w:lang w:val="en-US"/>
+        </w:rPr>
+        <w:t>ính</w:t>
+      </w:r>
+      <w:proofErr w:type="spellEnd"/>
+      <w:r>
+        <w:rPr>
+          <w:iCs/>
+          <w:color w:val="000000" w:themeColor="text1"/>
+          <w:lang w:val="en-US"/>
+        </w:rPr>
+        <w:t xml:space="preserve"> </w:t>
+      </w:r>
+      <w:proofErr w:type="spellStart"/>
+      <w:r>
+        <w:rPr>
+          <w:iCs/>
+          <w:color w:val="000000" w:themeColor="text1"/>
+          <w:lang w:val="en-US"/>
+        </w:rPr>
+        <w:t>nhi</w:t>
+      </w:r>
+      <w:r>
+        <w:rPr>
+          <w:iCs/>
+          <w:color w:val="000000" w:themeColor="text1"/>
+          <w:lang w:val="en-US"/>
+        </w:rPr>
+        <w:t>ệm</w:t>
+      </w:r>
+      <w:proofErr w:type="spellEnd"/>
+      <w:r>
+        <w:rPr>
+          <w:iCs/>
+          <w:color w:val="000000" w:themeColor="text1"/>
+          <w:lang w:val="en-US"/>
+        </w:rPr>
+        <w:t xml:space="preserve"> </w:t>
+      </w:r>
+      <w:proofErr w:type="spellStart"/>
+      <w:r>
+        <w:rPr>
+          <w:iCs/>
+          <w:color w:val="000000" w:themeColor="text1"/>
+          <w:lang w:val="en-US"/>
+        </w:rPr>
+        <w:t>c</w:t>
+      </w:r>
+      <w:r>
+        <w:rPr>
+          <w:iCs/>
+          <w:color w:val="000000" w:themeColor="text1"/>
+          <w:lang w:val="en-US"/>
+        </w:rPr>
+        <w:t>ủa</w:t>
+      </w:r>
+      <w:proofErr w:type="spellEnd"/>
+      <w:r>
+        <w:rPr>
+          <w:iCs/>
+          <w:color w:val="000000" w:themeColor="text1"/>
+          <w:lang w:val="en-US"/>
+        </w:rPr>
+        <w:t xml:space="preserve"> </w:t>
+      </w:r>
+      <w:proofErr w:type="spellStart"/>
+      <w:r>
+        <w:rPr>
+          <w:iCs/>
+          <w:color w:val="000000" w:themeColor="text1"/>
+          <w:lang w:val="en-US"/>
+        </w:rPr>
+        <w:t>ng</w:t>
+      </w:r>
+      <w:r>
+        <w:rPr>
+          <w:iCs/>
+          <w:color w:val="000000" w:themeColor="text1"/>
+          <w:lang w:val="en-US"/>
+        </w:rPr>
+        <w:t>ười</w:t>
+      </w:r>
+      <w:proofErr w:type="spellEnd"/>
+      <w:r>
+        <w:rPr>
+          <w:iCs/>
+          <w:color w:val="000000" w:themeColor="text1"/>
+          <w:lang w:val="en-US"/>
+        </w:rPr>
+        <w:t xml:space="preserve"> </w:t>
+      </w:r>
+      <w:proofErr w:type="spellStart"/>
+      <w:r>
+        <w:rPr>
+          <w:iCs/>
+          <w:color w:val="000000" w:themeColor="text1"/>
+          <w:lang w:val="en-US"/>
+        </w:rPr>
+        <w:t>d</w:t>
+      </w:r>
+      <w:r>
+        <w:rPr>
+          <w:iCs/>
+          <w:color w:val="000000" w:themeColor="text1"/>
+          <w:lang w:val="en-US"/>
+        </w:rPr>
+        <w:t>ù</w:t>
+      </w:r>
+      <w:r>
+        <w:rPr>
+          <w:iCs/>
+          <w:color w:val="000000" w:themeColor="text1"/>
+          <w:lang w:val="en-US"/>
+        </w:rPr>
+        <w:t>ng</w:t>
+      </w:r>
+      <w:proofErr w:type="spellEnd"/>
+      <w:r>
+        <w:rPr>
+          <w:iCs/>
+          <w:color w:val="000000" w:themeColor="text1"/>
+          <w:lang w:val="en-US"/>
+        </w:rPr>
+        <w:t>.</w:t>
+      </w:r>
+    </w:p>
+    <w:p>
+      <w:pPr>
+        <w:pStyle w:val="oancuaDanhsach"/>
+        <w:numPr>
+          <w:ilvl w:val="0"/>
+          <w:numId w:val="42"/>
+        </w:numPr>
+        <w:rPr>
+          <w:iCs/>
+          <w:color w:val="000000" w:themeColor="text1"/>
+          <w:lang w:val="en-US"/>
+        </w:rPr>
+      </w:pPr>
+      <w:proofErr w:type="spellStart"/>
+      <w:r>
+        <w:rPr>
+          <w:iCs/>
+          <w:color w:val="000000" w:themeColor="text1"/>
+          <w:lang w:val="en-US"/>
+        </w:rPr>
+        <w:t>Thi</w:t>
+      </w:r>
+      <w:proofErr w:type="spellEnd"/>
+      <w:r>
+        <w:rPr>
+          <w:iCs/>
+          <w:color w:val="000000" w:themeColor="text1"/>
+          <w:lang w:val="en-US"/>
+        </w:rPr>
+        <w:t xml:space="preserve"> </w:t>
+      </w:r>
+      <w:proofErr w:type="spellStart"/>
+      <w:r>
+        <w:rPr>
+          <w:iCs/>
+          <w:color w:val="000000" w:themeColor="text1"/>
+          <w:lang w:val="en-US"/>
+        </w:rPr>
+        <w:t>tr</w:t>
+      </w:r>
+      <w:r>
+        <w:rPr>
+          <w:iCs/>
+          <w:color w:val="000000" w:themeColor="text1"/>
+          <w:lang w:val="en-US"/>
+        </w:rPr>
+        <w:t>ực</w:t>
+      </w:r>
+      <w:proofErr w:type="spellEnd"/>
+      <w:r>
+        <w:rPr>
+          <w:iCs/>
+          <w:color w:val="000000" w:themeColor="text1"/>
+          <w:lang w:val="en-US"/>
+        </w:rPr>
+        <w:t xml:space="preserve"> </w:t>
+      </w:r>
+      <w:proofErr w:type="spellStart"/>
+      <w:r>
+        <w:rPr>
+          <w:iCs/>
+          <w:color w:val="000000" w:themeColor="text1"/>
+          <w:lang w:val="en-US"/>
+        </w:rPr>
+        <w:t>tuy</w:t>
+      </w:r>
+      <w:r>
+        <w:rPr>
+          <w:iCs/>
+          <w:color w:val="000000" w:themeColor="text1"/>
+          <w:lang w:val="en-US"/>
+        </w:rPr>
+        <w:t>ế</w:t>
+      </w:r>
+      <w:r>
+        <w:rPr>
+          <w:iCs/>
+          <w:color w:val="000000" w:themeColor="text1"/>
+          <w:lang w:val="en-US"/>
+        </w:rPr>
+        <w:t>n</w:t>
+      </w:r>
+      <w:proofErr w:type="spellEnd"/>
+      <w:r>
+        <w:rPr>
+          <w:iCs/>
+          <w:color w:val="000000" w:themeColor="text1"/>
+          <w:lang w:val="en-US"/>
+        </w:rPr>
+        <w:t xml:space="preserve"> </w:t>
+      </w:r>
+      <w:proofErr w:type="spellStart"/>
+      <w:r>
+        <w:rPr>
+          <w:iCs/>
+          <w:color w:val="000000" w:themeColor="text1"/>
+          <w:lang w:val="en-US"/>
+        </w:rPr>
+        <w:t>để</w:t>
+      </w:r>
+      <w:proofErr w:type="spellEnd"/>
+      <w:r>
+        <w:rPr>
+          <w:iCs/>
+          <w:color w:val="000000" w:themeColor="text1"/>
+          <w:lang w:val="en-US"/>
+        </w:rPr>
+        <w:t xml:space="preserve"> </w:t>
+      </w:r>
+      <w:proofErr w:type="spellStart"/>
+      <w:r>
+        <w:rPr>
+          <w:iCs/>
+          <w:color w:val="000000" w:themeColor="text1"/>
+          <w:lang w:val="en-US"/>
+        </w:rPr>
+        <w:t>đánh</w:t>
+      </w:r>
+      <w:proofErr w:type="spellEnd"/>
+      <w:r>
+        <w:rPr>
+          <w:iCs/>
+          <w:color w:val="000000" w:themeColor="text1"/>
+          <w:lang w:val="en-US"/>
+        </w:rPr>
+        <w:t xml:space="preserve"> </w:t>
+      </w:r>
+      <w:proofErr w:type="spellStart"/>
+      <w:r>
+        <w:rPr>
+          <w:iCs/>
+          <w:color w:val="000000" w:themeColor="text1"/>
+          <w:lang w:val="en-US"/>
+        </w:rPr>
+        <w:t>gi</w:t>
+      </w:r>
+      <w:r>
+        <w:rPr>
+          <w:iCs/>
+          <w:color w:val="000000" w:themeColor="text1"/>
+          <w:lang w:val="en-US"/>
+        </w:rPr>
+        <w:t>á</w:t>
+      </w:r>
+      <w:proofErr w:type="spellEnd"/>
+      <w:r>
+        <w:rPr>
+          <w:iCs/>
+          <w:color w:val="000000" w:themeColor="text1"/>
+          <w:lang w:val="en-US"/>
+        </w:rPr>
+        <w:t xml:space="preserve"> </w:t>
+      </w:r>
+      <w:proofErr w:type="spellStart"/>
+      <w:r>
+        <w:rPr>
+          <w:iCs/>
+          <w:color w:val="000000" w:themeColor="text1"/>
+          <w:lang w:val="en-US"/>
+        </w:rPr>
+        <w:t>ng</w:t>
+      </w:r>
+      <w:r>
+        <w:rPr>
+          <w:iCs/>
+          <w:color w:val="000000" w:themeColor="text1"/>
+          <w:lang w:val="en-US"/>
+        </w:rPr>
+        <w:t>ười</w:t>
+      </w:r>
+      <w:proofErr w:type="spellEnd"/>
+      <w:r>
+        <w:rPr>
+          <w:iCs/>
+          <w:color w:val="000000" w:themeColor="text1"/>
+          <w:lang w:val="en-US"/>
+        </w:rPr>
+        <w:t xml:space="preserve"> </w:t>
+      </w:r>
+      <w:proofErr w:type="spellStart"/>
+      <w:r>
+        <w:rPr>
+          <w:iCs/>
+          <w:color w:val="000000" w:themeColor="text1"/>
+          <w:lang w:val="en-US"/>
+        </w:rPr>
+        <w:t>d</w:t>
+      </w:r>
+      <w:r>
+        <w:rPr>
+          <w:iCs/>
+          <w:color w:val="000000" w:themeColor="text1"/>
+          <w:lang w:val="en-US"/>
+        </w:rPr>
+        <w:t>ùng</w:t>
+      </w:r>
+      <w:proofErr w:type="spellEnd"/>
+      <w:r>
+        <w:rPr>
+          <w:iCs/>
+          <w:color w:val="000000" w:themeColor="text1"/>
+          <w:lang w:val="en-US"/>
+        </w:rPr>
+        <w:t>.</w:t>
+      </w:r>
+      <w:bookmarkStart w:id="6" w:name="_GoBack"/>
+      <w:bookmarkEnd w:id="6"/>
     </w:p>
     <w:sectPr>
       <w:headerReference w:type="default" r:id="rId10"/>
@@ -4989,7 +6779,7 @@
 <w:ftr xmlns:wpc="http://schemas.microsoft.com/office/word/2010/wordprocessingCanvas" xmlns:cx="http://schemas.microsoft.com/office/drawing/2014/chartex" xmlns:cx1="http://schemas.microsoft.com/office/drawing/2015/9/8/chartex" xmlns:cx2="http://schemas.microsoft.com/office/drawing/2015/10/21/chartex" xmlns:cx3="http://schemas.microsoft.com/office/drawing/2016/5/9/chartex" xmlns:cx4="http://schemas.microsoft.com/office/drawing/2016/5/10/chartex" xmlns:cx5="http://schemas.microsoft.com/office/drawing/2016/5/11/chartex" xmlns:cx6="http://schemas.microsoft.com/office/drawing/2016/5/12/chartex" xmlns:cx7="http://schemas.microsoft.com/office/drawing/2016/5/13/chartex" xmlns:cx8="http://schemas.microsoft.com/office/drawing/2016/5/14/chartex" xmlns:mc="http://schemas.openxmlformats.org/markup-compatibility/2006" xmlns:aink="http://schemas.microsoft.com/office/drawing/2016/ink" xmlns:am3d="http://schemas.microsoft.com/office/drawing/2017/model3d" xmlns:o="urn:schemas-microsoft-com:office:office" xmlns:r="http://schemas.openxmlformats.org/officeDocument/2006/relationships" xmlns:m="http://schemas.openxmlformats.org/officeDocument/2006/math" xmlns:v="urn:schemas-microsoft-com:vml" xmlns:wp14="http://schemas.microsoft.com/office/word/2010/wordprocessingDrawing" xmlns:wp="http://schemas.openxmlformats.org/drawingml/2006/wordprocessingDrawing" xmlns:w10="urn:schemas-microsoft-com:office:word" xmlns:w="http://schemas.openxmlformats.org/wordprocessingml/2006/main" xmlns:w14="http://schemas.microsoft.com/office/word/2010/wordml" xmlns:w15="http://schemas.microsoft.com/office/word/2012/wordml" xmlns:w16cid="http://schemas.microsoft.com/office/word/2016/wordml/cid" xmlns:w16se="http://schemas.microsoft.com/office/word/2015/wordml/symex" xmlns:wpg="http://schemas.microsoft.com/office/word/2010/wordprocessingGroup" xmlns:wpi="http://schemas.microsoft.com/office/word/2010/wordprocessingInk" xmlns:wne="http://schemas.microsoft.com/office/word/2006/wordml" xmlns:wps="http://schemas.microsoft.com/office/word/2010/wordprocessingShape" mc:Ignorable="w14 w15 w16se w16cid wp14">
   <w:p>
     <w:pPr>
-      <w:pStyle w:val="Footer"/>
+      <w:pStyle w:val="Chntrang"/>
     </w:pPr>
     <w:r>
       <w:rPr>
@@ -5205,32 +6995,32 @@
           </w:r>
           <w:r>
             <w:rPr>
-              <w:rStyle w:val="PageNumber"/>
+              <w:rStyle w:val="Strang"/>
             </w:rPr>
             <w:fldChar w:fldCharType="begin"/>
           </w:r>
           <w:r>
             <w:rPr>
-              <w:rStyle w:val="PageNumber"/>
+              <w:rStyle w:val="Strang"/>
             </w:rPr>
             <w:instrText xml:space="preserve">page </w:instrText>
           </w:r>
           <w:r>
             <w:rPr>
-              <w:rStyle w:val="PageNumber"/>
+              <w:rStyle w:val="Strang"/>
             </w:rPr>
             <w:fldChar w:fldCharType="separate"/>
           </w:r>
           <w:r>
             <w:rPr>
-              <w:rStyle w:val="PageNumber"/>
+              <w:rStyle w:val="Strang"/>
               <w:noProof/>
             </w:rPr>
             <w:t>2</w:t>
           </w:r>
           <w:r>
             <w:rPr>
-              <w:rStyle w:val="PageNumber"/>
+              <w:rStyle w:val="Strang"/>
             </w:rPr>
             <w:fldChar w:fldCharType="end"/>
           </w:r>
@@ -5240,7 +7030,7 @@
   </w:tbl>
   <w:p>
     <w:pPr>
-      <w:pStyle w:val="Footer"/>
+      <w:pStyle w:val="Chntrang"/>
     </w:pPr>
   </w:p>
 </w:ftr>
@@ -5269,7 +7059,7 @@
 <w:hdr xmlns:wpc="http://schemas.microsoft.com/office/word/2010/wordprocessingCanvas" xmlns:cx="http://schemas.microsoft.com/office/drawing/2014/chartex" xmlns:cx1="http://schemas.microsoft.com/office/drawing/2015/9/8/chartex" xmlns:cx2="http://schemas.microsoft.com/office/drawing/2015/10/21/chartex" xmlns:cx3="http://schemas.microsoft.com/office/drawing/2016/5/9/chartex" xmlns:cx4="http://schemas.microsoft.com/office/drawing/2016/5/10/chartex" xmlns:cx5="http://schemas.microsoft.com/office/drawing/2016/5/11/chartex" xmlns:cx6="http://schemas.microsoft.com/office/drawing/2016/5/12/chartex" xmlns:cx7="http://schemas.microsoft.com/office/drawing/2016/5/13/chartex" xmlns:cx8="http://schemas.microsoft.com/office/drawing/2016/5/14/chartex" xmlns:mc="http://schemas.openxmlformats.org/markup-compatibility/2006" xmlns:aink="http://schemas.microsoft.com/office/drawing/2016/ink" xmlns:am3d="http://schemas.microsoft.com/office/drawing/2017/model3d" xmlns:o="urn:schemas-microsoft-com:office:office" xmlns:r="http://schemas.openxmlformats.org/officeDocument/2006/relationships" xmlns:m="http://schemas.openxmlformats.org/officeDocument/2006/math" xmlns:v="urn:schemas-microsoft-com:vml" xmlns:wp14="http://schemas.microsoft.com/office/word/2010/wordprocessingDrawing" xmlns:wp="http://schemas.openxmlformats.org/drawingml/2006/wordprocessingDrawing" xmlns:w10="urn:schemas-microsoft-com:office:word" xmlns:w="http://schemas.openxmlformats.org/wordprocessingml/2006/main" xmlns:w14="http://schemas.microsoft.com/office/word/2010/wordml" xmlns:w15="http://schemas.microsoft.com/office/word/2012/wordml" xmlns:w16cid="http://schemas.microsoft.com/office/word/2016/wordml/cid" xmlns:w16se="http://schemas.microsoft.com/office/word/2015/wordml/symex" xmlns:wpg="http://schemas.microsoft.com/office/word/2010/wordprocessingGroup" xmlns:wpi="http://schemas.microsoft.com/office/word/2010/wordprocessingInk" xmlns:wne="http://schemas.microsoft.com/office/word/2006/wordml" xmlns:wps="http://schemas.microsoft.com/office/word/2010/wordprocessingShape" mc:Ignorable="w14 w15 w16se w16cid wp14">
   <w:p>
     <w:pPr>
-      <w:pStyle w:val="Header"/>
+      <w:pStyle w:val="utrang"/>
     </w:pPr>
     <w:r>
       <w:rPr>
@@ -5419,7 +7209,7 @@
         </mc:Choice>
         <mc:Fallback>
           <w:pict>
-            <v:shape w14:anchorId="544888FF" id="Freeform 1" o:spid="_x0000_s1026" style="position:absolute;margin-left:0;margin-top:0;width:93.15pt;height:814.55pt;flip:x;z-index:251665408;visibility:visible;mso-wrap-style:square;mso-width-percent:0;mso-height-percent:0;mso-wrap-distance-left:9pt;mso-wrap-distance-top:0;mso-wrap-distance-right:9pt;mso-wrap-distance-bottom:0;mso-position-horizontal:absolute;mso-position-horizontal-relative:page;mso-position-vertical:absolute;mso-position-vertical-relative:page;mso-width-percent:0;mso-height-percent:0;mso-width-relative:page;mso-height-relative:page;v-text-anchor:top" coordsize="502,3168" o:gfxdata="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" path="m502,c93,,93,,93,,146,383,323,1900,,3168v502,,502,,502,l502,xe" fillcolor="#8db3e2" stroked="f" strokecolor="#212120">
+            <v:shape w14:anchorId="1DCA8DB0" id="Freeform 1" o:spid="_x0000_s1026" style="position:absolute;margin-left:0;margin-top:0;width:93.15pt;height:814.55pt;flip:x;z-index:251665408;visibility:visible;mso-wrap-style:square;mso-width-percent:0;mso-height-percent:0;mso-wrap-distance-left:9pt;mso-wrap-distance-top:0;mso-wrap-distance-right:9pt;mso-wrap-distance-bottom:0;mso-position-horizontal:absolute;mso-position-horizontal-relative:page;mso-position-vertical:absolute;mso-position-vertical-relative:page;mso-width-percent:0;mso-height-percent:0;mso-width-relative:page;mso-height-relative:page;v-text-anchor:top" coordsize="502,3168" o:gfxdata="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" path="m502,c93,,93,,93,,146,383,323,1900,,3168v502,,502,,502,l502,xe" fillcolor="#8db3e2" stroked="f" strokecolor="#212120">
               <v:fill color2="#1f497d" rotate="t" focus="100%" type="gradient"/>
               <v:shadow color="#8c8682"/>
               <v:path arrowok="t" o:connecttype="custom" o:connectlocs="1183005,0;219162,0;0,10344647;1183005,10344647;1183005,0" o:connectangles="0,0,0,0,0"/>
@@ -5497,7 +7287,7 @@
   </w:p>
   <w:p>
     <w:pPr>
-      <w:pStyle w:val="Title"/>
+      <w:pStyle w:val="Tiu"/>
       <w:rPr>
         <w:lang w:val="en-US"/>
       </w:rPr>
@@ -5512,7 +7302,7 @@
   </w:p>
   <w:p>
     <w:pPr>
-      <w:pStyle w:val="NormalWeb"/>
+      <w:pStyle w:val="ThngthngWeb"/>
       <w:spacing w:before="0" w:beforeAutospacing="0" w:after="0" w:afterAutospacing="0"/>
       <w:jc w:val="center"/>
       <w:rPr>
@@ -6076,7 +7866,7 @@
   </w:p>
   <w:p>
     <w:pPr>
-      <w:pStyle w:val="Header"/>
+      <w:pStyle w:val="utrang"/>
       <w:rPr>
         <w:rFonts w:eastAsia="Tahoma"/>
       </w:rPr>
@@ -6084,7 +7874,7 @@
   </w:p>
   <w:p>
     <w:pPr>
-      <w:pStyle w:val="Header"/>
+      <w:pStyle w:val="utrang"/>
     </w:pPr>
   </w:p>
 </w:hdr>
@@ -6184,7 +7974,7 @@
         </w:tcPr>
         <w:p>
           <w:pPr>
-            <w:pStyle w:val="Header"/>
+            <w:pStyle w:val="utrang"/>
             <w:rPr>
               <w:color w:val="0000FF"/>
               <w:lang w:val="en-US"/>
@@ -6279,7 +8069,7 @@
         </w:tcPr>
         <w:p>
           <w:pPr>
-            <w:pStyle w:val="Header"/>
+            <w:pStyle w:val="utrang"/>
             <w:rPr>
               <w:lang w:val="en-US"/>
             </w:rPr>
@@ -6330,7 +8120,7 @@
         </w:tcPr>
         <w:p>
           <w:pPr>
-            <w:pStyle w:val="Header"/>
+            <w:pStyle w:val="utrang"/>
             <w:rPr>
               <w:lang w:val="en-US"/>
             </w:rPr>
@@ -6394,7 +8184,7 @@
         </w:tcPr>
         <w:p>
           <w:pPr>
-            <w:pStyle w:val="Header"/>
+            <w:pStyle w:val="utrang"/>
             <w:rPr>
               <w:lang w:val="en-US"/>
             </w:rPr>
@@ -6433,7 +8223,7 @@
   </w:tbl>
   <w:p>
     <w:pPr>
-      <w:pStyle w:val="Header"/>
+      <w:pStyle w:val="utrang"/>
       <w:rPr>
         <w:lang w:val="en-US"/>
       </w:rPr>
@@ -6451,7 +8241,7 @@
     <w:lvl w:ilvl="0">
       <w:start w:val="1"/>
       <w:numFmt w:val="decimal"/>
-      <w:pStyle w:val="Heading1"/>
+      <w:pStyle w:val="u1"/>
       <w:lvlText w:val="%1."/>
       <w:legacy w:legacy="1" w:legacySpace="144" w:legacyIndent="0"/>
       <w:lvlJc w:val="left"/>
@@ -6459,7 +8249,7 @@
     <w:lvl w:ilvl="1">
       <w:start w:val="1"/>
       <w:numFmt w:val="decimal"/>
-      <w:pStyle w:val="Heading2"/>
+      <w:pStyle w:val="u2"/>
       <w:lvlText w:val="%1.%2"/>
       <w:legacy w:legacy="1" w:legacySpace="144" w:legacyIndent="0"/>
       <w:lvlJc w:val="left"/>
@@ -6467,7 +8257,7 @@
     <w:lvl w:ilvl="2">
       <w:start w:val="1"/>
       <w:numFmt w:val="decimal"/>
-      <w:pStyle w:val="Heading3"/>
+      <w:pStyle w:val="u3"/>
       <w:lvlText w:val="%1.%2.%3"/>
       <w:legacy w:legacy="1" w:legacySpace="144" w:legacyIndent="0"/>
       <w:lvlJc w:val="left"/>
@@ -6475,7 +8265,7 @@
     <w:lvl w:ilvl="3">
       <w:start w:val="1"/>
       <w:numFmt w:val="decimal"/>
-      <w:pStyle w:val="Heading4"/>
+      <w:pStyle w:val="u4"/>
       <w:lvlText w:val="%1.%2.%3.%4"/>
       <w:legacy w:legacy="1" w:legacySpace="144" w:legacyIndent="0"/>
       <w:lvlJc w:val="left"/>
@@ -6483,7 +8273,7 @@
     <w:lvl w:ilvl="4">
       <w:start w:val="1"/>
       <w:numFmt w:val="decimal"/>
-      <w:pStyle w:val="Heading5"/>
+      <w:pStyle w:val="u5"/>
       <w:lvlText w:val="%1.%2.%3.%4.%5"/>
       <w:legacy w:legacy="1" w:legacySpace="144" w:legacyIndent="0"/>
       <w:lvlJc w:val="left"/>
@@ -6491,7 +8281,7 @@
     <w:lvl w:ilvl="5">
       <w:start w:val="1"/>
       <w:numFmt w:val="decimal"/>
-      <w:pStyle w:val="Heading6"/>
+      <w:pStyle w:val="u6"/>
       <w:lvlText w:val="%1.%2.%3.%4.%5.%6"/>
       <w:legacy w:legacy="1" w:legacySpace="144" w:legacyIndent="0"/>
       <w:lvlJc w:val="left"/>
@@ -6499,7 +8289,7 @@
     <w:lvl w:ilvl="6">
       <w:start w:val="1"/>
       <w:numFmt w:val="decimal"/>
-      <w:pStyle w:val="Heading7"/>
+      <w:pStyle w:val="u7"/>
       <w:lvlText w:val="%1.%2.%3.%4.%5.%6.%7"/>
       <w:legacy w:legacy="1" w:legacySpace="144" w:legacyIndent="0"/>
       <w:lvlJc w:val="left"/>
@@ -6507,7 +8297,7 @@
     <w:lvl w:ilvl="7">
       <w:start w:val="1"/>
       <w:numFmt w:val="decimal"/>
-      <w:pStyle w:val="Heading8"/>
+      <w:pStyle w:val="u8"/>
       <w:lvlText w:val="%1.%2.%3.%4.%5.%6.%7.%8"/>
       <w:legacy w:legacy="1" w:legacySpace="144" w:legacyIndent="0"/>
       <w:lvlJc w:val="left"/>
@@ -6515,7 +8305,7 @@
     <w:lvl w:ilvl="8">
       <w:start w:val="1"/>
       <w:numFmt w:val="decimal"/>
-      <w:pStyle w:val="Heading9"/>
+      <w:pStyle w:val="u9"/>
       <w:lvlText w:val="%1.%2.%3.%4.%5.%6.%7.%8.%9"/>
       <w:legacy w:legacy="1" w:legacySpace="144" w:legacyIndent="0"/>
       <w:lvlJc w:val="left"/>
@@ -6854,6 +8644,123 @@
     </w:lvl>
   </w:abstractNum>
   <w:abstractNum w:abstractNumId="8" w15:restartNumberingAfterBreak="0">
+    <w:nsid w:val="31FA1173"/>
+    <w:multiLevelType w:val="hybridMultilevel"/>
+    <w:tmpl w:val="70665DD6"/>
+    <w:lvl w:ilvl="0" w:tplc="8A80B688">
+      <w:start w:val="2"/>
+      <w:numFmt w:val="bullet"/>
+      <w:lvlText w:val="-"/>
+      <w:lvlJc w:val="left"/>
+      <w:pPr>
+        <w:tabs>
+          <w:tab w:val="num" w:pos="360"/>
+        </w:tabs>
+        <w:ind w:left="360" w:hanging="360"/>
+      </w:pPr>
+      <w:rPr>
+        <w:rFonts w:ascii="Times New Roman" w:eastAsia="Times New Roman" w:hAnsi="Times New Roman" w:cs="Times New Roman" w:hint="default"/>
+        <w:color w:val="auto"/>
+      </w:rPr>
+    </w:lvl>
+    <w:lvl w:ilvl="1" w:tplc="04090003" w:tentative="1">
+      <w:start w:val="1"/>
+      <w:numFmt w:val="bullet"/>
+      <w:lvlText w:val="o"/>
+      <w:lvlJc w:val="left"/>
+      <w:pPr>
+        <w:ind w:left="1440" w:hanging="360"/>
+      </w:pPr>
+      <w:rPr>
+        <w:rFonts w:ascii="Courier New" w:hAnsi="Courier New" w:cs="Courier New" w:hint="default"/>
+      </w:rPr>
+    </w:lvl>
+    <w:lvl w:ilvl="2" w:tplc="04090005" w:tentative="1">
+      <w:start w:val="1"/>
+      <w:numFmt w:val="bullet"/>
+      <w:lvlText w:val=""/>
+      <w:lvlJc w:val="left"/>
+      <w:pPr>
+        <w:ind w:left="2160" w:hanging="360"/>
+      </w:pPr>
+      <w:rPr>
+        <w:rFonts w:ascii="Wingdings" w:hAnsi="Wingdings" w:hint="default"/>
+      </w:rPr>
+    </w:lvl>
+    <w:lvl w:ilvl="3" w:tplc="04090001" w:tentative="1">
+      <w:start w:val="1"/>
+      <w:numFmt w:val="bullet"/>
+      <w:lvlText w:val=""/>
+      <w:lvlJc w:val="left"/>
+      <w:pPr>
+        <w:ind w:left="2880" w:hanging="360"/>
+      </w:pPr>
+      <w:rPr>
+        <w:rFonts w:ascii="Symbol" w:hAnsi="Symbol" w:hint="default"/>
+      </w:rPr>
+    </w:lvl>
+    <w:lvl w:ilvl="4" w:tplc="04090003" w:tentative="1">
+      <w:start w:val="1"/>
+      <w:numFmt w:val="bullet"/>
+      <w:lvlText w:val="o"/>
+      <w:lvlJc w:val="left"/>
+      <w:pPr>
+        <w:ind w:left="3600" w:hanging="360"/>
+      </w:pPr>
+      <w:rPr>
+        <w:rFonts w:ascii="Courier New" w:hAnsi="Courier New" w:cs="Courier New" w:hint="default"/>
+      </w:rPr>
+    </w:lvl>
+    <w:lvl w:ilvl="5" w:tplc="04090005" w:tentative="1">
+      <w:start w:val="1"/>
+      <w:numFmt w:val="bullet"/>
+      <w:lvlText w:val=""/>
+      <w:lvlJc w:val="left"/>
+      <w:pPr>
+        <w:ind w:left="4320" w:hanging="360"/>
+      </w:pPr>
+      <w:rPr>
+        <w:rFonts w:ascii="Wingdings" w:hAnsi="Wingdings" w:hint="default"/>
+      </w:rPr>
+    </w:lvl>
+    <w:lvl w:ilvl="6" w:tplc="04090001" w:tentative="1">
+      <w:start w:val="1"/>
+      <w:numFmt w:val="bullet"/>
+      <w:lvlText w:val=""/>
+      <w:lvlJc w:val="left"/>
+      <w:pPr>
+        <w:ind w:left="5040" w:hanging="360"/>
+      </w:pPr>
+      <w:rPr>
+        <w:rFonts w:ascii="Symbol" w:hAnsi="Symbol" w:hint="default"/>
+      </w:rPr>
+    </w:lvl>
+    <w:lvl w:ilvl="7" w:tplc="04090003" w:tentative="1">
+      <w:start w:val="1"/>
+      <w:numFmt w:val="bullet"/>
+      <w:lvlText w:val="o"/>
+      <w:lvlJc w:val="left"/>
+      <w:pPr>
+        <w:ind w:left="5760" w:hanging="360"/>
+      </w:pPr>
+      <w:rPr>
+        <w:rFonts w:ascii="Courier New" w:hAnsi="Courier New" w:cs="Courier New" w:hint="default"/>
+      </w:rPr>
+    </w:lvl>
+    <w:lvl w:ilvl="8" w:tplc="04090005" w:tentative="1">
+      <w:start w:val="1"/>
+      <w:numFmt w:val="bullet"/>
+      <w:lvlText w:val=""/>
+      <w:lvlJc w:val="left"/>
+      <w:pPr>
+        <w:ind w:left="6480" w:hanging="360"/>
+      </w:pPr>
+      <w:rPr>
+        <w:rFonts w:ascii="Wingdings" w:hAnsi="Wingdings" w:hint="default"/>
+      </w:rPr>
+    </w:lvl>
+  </w:abstractNum>
+  <w:abstractNum w:abstractNumId="9" w15:restartNumberingAfterBreak="0">
     <w:nsid w:val="326876C7"/>
     <w:multiLevelType w:val="hybridMultilevel"/>
     <w:tmpl w:val="9938A7B6"/>
@@ -6993,7 +8900,7 @@
       </w:rPr>
     </w:lvl>
   </w:abstractNum>
-  <w:abstractNum w:abstractNumId="9" w15:restartNumberingAfterBreak="0">
+  <w:abstractNum w:abstractNumId="10" w15:restartNumberingAfterBreak="0">
     <w:nsid w:val="34182DDF"/>
     <w:multiLevelType w:val="singleLevel"/>
     <w:tmpl w:val="0409000F"/>
@@ -7010,7 +8917,7 @@
       </w:pPr>
     </w:lvl>
   </w:abstractNum>
-  <w:abstractNum w:abstractNumId="10" w15:restartNumberingAfterBreak="0">
+  <w:abstractNum w:abstractNumId="11" w15:restartNumberingAfterBreak="0">
     <w:nsid w:val="34A25CA1"/>
     <w:multiLevelType w:val="singleLevel"/>
     <w:tmpl w:val="0409000F"/>
@@ -7027,7 +8934,7 @@
       </w:pPr>
     </w:lvl>
   </w:abstractNum>
-  <w:abstractNum w:abstractNumId="11" w15:restartNumberingAfterBreak="0">
+  <w:abstractNum w:abstractNumId="12" w15:restartNumberingAfterBreak="0">
     <w:nsid w:val="38A96528"/>
     <w:multiLevelType w:val="hybridMultilevel"/>
     <w:tmpl w:val="EC54D578"/>
@@ -7167,7 +9074,7 @@
       </w:rPr>
     </w:lvl>
   </w:abstractNum>
-  <w:abstractNum w:abstractNumId="12" w15:restartNumberingAfterBreak="0">
+  <w:abstractNum w:abstractNumId="13" w15:restartNumberingAfterBreak="0">
     <w:nsid w:val="3C1B1972"/>
     <w:multiLevelType w:val="singleLevel"/>
     <w:tmpl w:val="0409000F"/>
@@ -7184,7 +9091,7 @@
       </w:pPr>
     </w:lvl>
   </w:abstractNum>
-  <w:abstractNum w:abstractNumId="13" w15:restartNumberingAfterBreak="0">
+  <w:abstractNum w:abstractNumId="14" w15:restartNumberingAfterBreak="0">
     <w:nsid w:val="3CCA4D89"/>
     <w:multiLevelType w:val="hybridMultilevel"/>
     <w:tmpl w:val="3EB87112"/>
@@ -7324,7 +9231,7 @@
       </w:rPr>
     </w:lvl>
   </w:abstractNum>
-  <w:abstractNum w:abstractNumId="14" w15:restartNumberingAfterBreak="0">
+  <w:abstractNum w:abstractNumId="15" w15:restartNumberingAfterBreak="0">
     <w:nsid w:val="456B6BA5"/>
     <w:multiLevelType w:val="singleLevel"/>
     <w:tmpl w:val="0409000F"/>
@@ -7341,7 +9248,7 @@
       </w:pPr>
     </w:lvl>
   </w:abstractNum>
-  <w:abstractNum w:abstractNumId="15" w15:restartNumberingAfterBreak="0">
+  <w:abstractNum w:abstractNumId="16" w15:restartNumberingAfterBreak="0">
     <w:nsid w:val="467C4A59"/>
     <w:multiLevelType w:val="singleLevel"/>
     <w:tmpl w:val="0409000F"/>
@@ -7358,7 +9265,7 @@
       </w:pPr>
     </w:lvl>
   </w:abstractNum>
-  <w:abstractNum w:abstractNumId="16" w15:restartNumberingAfterBreak="0">
+  <w:abstractNum w:abstractNumId="17" w15:restartNumberingAfterBreak="0">
     <w:nsid w:val="47415235"/>
     <w:multiLevelType w:val="hybridMultilevel"/>
     <w:tmpl w:val="0068EB28"/>
@@ -7498,7 +9405,7 @@
       </w:rPr>
     </w:lvl>
   </w:abstractNum>
-  <w:abstractNum w:abstractNumId="17" w15:restartNumberingAfterBreak="0">
+  <w:abstractNum w:abstractNumId="18" w15:restartNumberingAfterBreak="0">
     <w:nsid w:val="4841308A"/>
     <w:multiLevelType w:val="singleLevel"/>
     <w:tmpl w:val="0409000F"/>
@@ -7515,7 +9422,7 @@
       </w:pPr>
     </w:lvl>
   </w:abstractNum>
-  <w:abstractNum w:abstractNumId="18" w15:restartNumberingAfterBreak="0">
+  <w:abstractNum w:abstractNumId="19" w15:restartNumberingAfterBreak="0">
     <w:nsid w:val="5222215D"/>
     <w:multiLevelType w:val="hybridMultilevel"/>
     <w:tmpl w:val="B3C89916"/>
@@ -7604,7 +9511,7 @@
       </w:pPr>
     </w:lvl>
   </w:abstractNum>
-  <w:abstractNum w:abstractNumId="19" w15:restartNumberingAfterBreak="0">
+  <w:abstractNum w:abstractNumId="20" w15:restartNumberingAfterBreak="0">
     <w:nsid w:val="54022156"/>
     <w:multiLevelType w:val="singleLevel"/>
     <w:tmpl w:val="0409000F"/>
@@ -7621,7 +9528,7 @@
       </w:pPr>
     </w:lvl>
   </w:abstractNum>
-  <w:abstractNum w:abstractNumId="20" w15:restartNumberingAfterBreak="0">
+  <w:abstractNum w:abstractNumId="21" w15:restartNumberingAfterBreak="0">
     <w:nsid w:val="55EC7679"/>
     <w:multiLevelType w:val="singleLevel"/>
     <w:tmpl w:val="0409000F"/>
@@ -7638,7 +9545,7 @@
       </w:pPr>
     </w:lvl>
   </w:abstractNum>
-  <w:abstractNum w:abstractNumId="21" w15:restartNumberingAfterBreak="0">
+  <w:abstractNum w:abstractNumId="22" w15:restartNumberingAfterBreak="0">
     <w:nsid w:val="563B69EC"/>
     <w:multiLevelType w:val="hybridMultilevel"/>
     <w:tmpl w:val="AD263F4E"/>
@@ -7778,7 +9685,7 @@
       </w:rPr>
     </w:lvl>
   </w:abstractNum>
-  <w:abstractNum w:abstractNumId="22" w15:restartNumberingAfterBreak="0">
+  <w:abstractNum w:abstractNumId="23" w15:restartNumberingAfterBreak="0">
     <w:nsid w:val="58E34A87"/>
     <w:multiLevelType w:val="singleLevel"/>
     <w:tmpl w:val="0409000F"/>
@@ -7795,7 +9702,7 @@
       </w:pPr>
     </w:lvl>
   </w:abstractNum>
-  <w:abstractNum w:abstractNumId="23" w15:restartNumberingAfterBreak="0">
+  <w:abstractNum w:abstractNumId="24" w15:restartNumberingAfterBreak="0">
     <w:nsid w:val="5A2F0953"/>
     <w:multiLevelType w:val="singleLevel"/>
     <w:tmpl w:val="76681128"/>
@@ -7815,7 +9722,7 @@
       </w:rPr>
     </w:lvl>
   </w:abstractNum>
-  <w:abstractNum w:abstractNumId="24" w15:restartNumberingAfterBreak="0">
+  <w:abstractNum w:abstractNumId="25" w15:restartNumberingAfterBreak="0">
     <w:nsid w:val="616936C1"/>
     <w:multiLevelType w:val="singleLevel"/>
     <w:tmpl w:val="0409000F"/>
@@ -7835,7 +9742,7 @@
       </w:rPr>
     </w:lvl>
   </w:abstractNum>
-  <w:abstractNum w:abstractNumId="25" w15:restartNumberingAfterBreak="0">
+  <w:abstractNum w:abstractNumId="26" w15:restartNumberingAfterBreak="0">
     <w:nsid w:val="61AF3703"/>
     <w:multiLevelType w:val="hybridMultilevel"/>
     <w:tmpl w:val="106AFFC2"/>
@@ -7924,7 +9831,7 @@
       </w:pPr>
     </w:lvl>
   </w:abstractNum>
-  <w:abstractNum w:abstractNumId="26" w15:restartNumberingAfterBreak="0">
+  <w:abstractNum w:abstractNumId="27" w15:restartNumberingAfterBreak="0">
     <w:nsid w:val="623D117C"/>
     <w:multiLevelType w:val="singleLevel"/>
     <w:tmpl w:val="0409000F"/>
@@ -7941,7 +9848,7 @@
       </w:pPr>
     </w:lvl>
   </w:abstractNum>
-  <w:abstractNum w:abstractNumId="27" w15:restartNumberingAfterBreak="0">
+  <w:abstractNum w:abstractNumId="28" w15:restartNumberingAfterBreak="0">
     <w:nsid w:val="62496643"/>
     <w:multiLevelType w:val="singleLevel"/>
     <w:tmpl w:val="0409000F"/>
@@ -7958,7 +9865,7 @@
       </w:pPr>
     </w:lvl>
   </w:abstractNum>
-  <w:abstractNum w:abstractNumId="28" w15:restartNumberingAfterBreak="0">
+  <w:abstractNum w:abstractNumId="29" w15:restartNumberingAfterBreak="0">
     <w:nsid w:val="69E954B9"/>
     <w:multiLevelType w:val="singleLevel"/>
     <w:tmpl w:val="0409000F"/>
@@ -7975,7 +9882,7 @@
       </w:pPr>
     </w:lvl>
   </w:abstractNum>
-  <w:abstractNum w:abstractNumId="29" w15:restartNumberingAfterBreak="0">
+  <w:abstractNum w:abstractNumId="30" w15:restartNumberingAfterBreak="0">
     <w:nsid w:val="6C1A01CB"/>
     <w:multiLevelType w:val="singleLevel"/>
     <w:tmpl w:val="0409000F"/>
@@ -7992,7 +9899,7 @@
       </w:pPr>
     </w:lvl>
   </w:abstractNum>
-  <w:abstractNum w:abstractNumId="30" w15:restartNumberingAfterBreak="0">
+  <w:abstractNum w:abstractNumId="31" w15:restartNumberingAfterBreak="0">
     <w:nsid w:val="6D5943B7"/>
     <w:multiLevelType w:val="singleLevel"/>
     <w:tmpl w:val="0409000F"/>
@@ -8009,7 +9916,7 @@
       </w:pPr>
     </w:lvl>
   </w:abstractNum>
-  <w:abstractNum w:abstractNumId="31" w15:restartNumberingAfterBreak="0">
+  <w:abstractNum w:abstractNumId="32" w15:restartNumberingAfterBreak="0">
     <w:nsid w:val="72F5738E"/>
     <w:multiLevelType w:val="singleLevel"/>
     <w:tmpl w:val="0409000F"/>
@@ -8026,7 +9933,7 @@
       </w:pPr>
     </w:lvl>
   </w:abstractNum>
-  <w:abstractNum w:abstractNumId="32" w15:restartNumberingAfterBreak="0">
+  <w:abstractNum w:abstractNumId="33" w15:restartNumberingAfterBreak="0">
     <w:nsid w:val="73E86986"/>
     <w:multiLevelType w:val="singleLevel"/>
     <w:tmpl w:val="0409000F"/>
@@ -8043,7 +9950,7 @@
       </w:pPr>
     </w:lvl>
   </w:abstractNum>
-  <w:abstractNum w:abstractNumId="33" w15:restartNumberingAfterBreak="0">
+  <w:abstractNum w:abstractNumId="34" w15:restartNumberingAfterBreak="0">
     <w:nsid w:val="74E4221C"/>
     <w:multiLevelType w:val="singleLevel"/>
     <w:tmpl w:val="0409000F"/>
@@ -8060,7 +9967,7 @@
       </w:pPr>
     </w:lvl>
   </w:abstractNum>
-  <w:abstractNum w:abstractNumId="34" w15:restartNumberingAfterBreak="0">
+  <w:abstractNum w:abstractNumId="35" w15:restartNumberingAfterBreak="0">
     <w:nsid w:val="78411D85"/>
     <w:multiLevelType w:val="singleLevel"/>
     <w:tmpl w:val="0409000F"/>
@@ -8077,7 +9984,7 @@
       </w:pPr>
     </w:lvl>
   </w:abstractNum>
-  <w:abstractNum w:abstractNumId="35" w15:restartNumberingAfterBreak="0">
+  <w:abstractNum w:abstractNumId="36" w15:restartNumberingAfterBreak="0">
     <w:nsid w:val="799A49DD"/>
     <w:multiLevelType w:val="singleLevel"/>
     <w:tmpl w:val="0409000F"/>
@@ -8116,37 +10023,37 @@
     </w:lvlOverride>
   </w:num>
   <w:num w:numId="3">
-    <w:abstractNumId w:val="22"/>
+    <w:abstractNumId w:val="23"/>
   </w:num>
   <w:num w:numId="4">
-    <w:abstractNumId w:val="20"/>
+    <w:abstractNumId w:val="21"/>
   </w:num>
   <w:num w:numId="5">
-    <w:abstractNumId w:val="23"/>
+    <w:abstractNumId w:val="24"/>
   </w:num>
   <w:num w:numId="6">
-    <w:abstractNumId w:val="12"/>
+    <w:abstractNumId w:val="13"/>
   </w:num>
   <w:num w:numId="7">
-    <w:abstractNumId w:val="24"/>
+    <w:abstractNumId w:val="25"/>
   </w:num>
   <w:num w:numId="8">
-    <w:abstractNumId w:val="30"/>
+    <w:abstractNumId w:val="31"/>
   </w:num>
   <w:num w:numId="9">
-    <w:abstractNumId w:val="15"/>
+    <w:abstractNumId w:val="16"/>
   </w:num>
   <w:num w:numId="10">
-    <w:abstractNumId w:val="9"/>
+    <w:abstractNumId w:val="10"/>
   </w:num>
   <w:num w:numId="11">
-    <w:abstractNumId w:val="35"/>
+    <w:abstractNumId w:val="36"/>
   </w:num>
   <w:num w:numId="12">
-    <w:abstractNumId w:val="31"/>
+    <w:abstractNumId w:val="32"/>
   </w:num>
   <w:num w:numId="13">
-    <w:abstractNumId w:val="29"/>
+    <w:abstractNumId w:val="30"/>
   </w:num>
   <w:num w:numId="14">
     <w:abstractNumId w:val="3"/>
@@ -8155,28 +10062,28 @@
     <w:abstractNumId w:val="6"/>
   </w:num>
   <w:num w:numId="16">
+    <w:abstractNumId w:val="29"/>
+  </w:num>
+  <w:num w:numId="17">
+    <w:abstractNumId w:val="34"/>
+  </w:num>
+  <w:num w:numId="18">
+    <w:abstractNumId w:val="15"/>
+  </w:num>
+  <w:num w:numId="19">
     <w:abstractNumId w:val="28"/>
   </w:num>
-  <w:num w:numId="17">
+  <w:num w:numId="20">
     <w:abstractNumId w:val="33"/>
   </w:num>
-  <w:num w:numId="18">
-    <w:abstractNumId w:val="14"/>
-  </w:num>
-  <w:num w:numId="19">
-    <w:abstractNumId w:val="27"/>
-  </w:num>
-  <w:num w:numId="20">
-    <w:abstractNumId w:val="32"/>
-  </w:num>
   <w:num w:numId="21">
-    <w:abstractNumId w:val="34"/>
+    <w:abstractNumId w:val="35"/>
   </w:num>
   <w:num w:numId="22">
-    <w:abstractNumId w:val="10"/>
+    <w:abstractNumId w:val="11"/>
   </w:num>
   <w:num w:numId="23">
-    <w:abstractNumId w:val="19"/>
+    <w:abstractNumId w:val="20"/>
   </w:num>
   <w:num w:numId="24">
     <w:abstractNumId w:val="7"/>
@@ -8185,10 +10092,10 @@
     <w:abstractNumId w:val="5"/>
   </w:num>
   <w:num w:numId="26">
-    <w:abstractNumId w:val="17"/>
+    <w:abstractNumId w:val="18"/>
   </w:num>
   <w:num w:numId="27">
-    <w:abstractNumId w:val="26"/>
+    <w:abstractNumId w:val="27"/>
   </w:num>
   <w:num w:numId="28">
     <w:abstractNumId w:val="0"/>
@@ -8281,7 +10188,7 @@
     </w:lvlOverride>
   </w:num>
   <w:num w:numId="31">
-    <w:abstractNumId w:val="16"/>
+    <w:abstractNumId w:val="17"/>
   </w:num>
   <w:num w:numId="32">
     <w:abstractNumId w:val="0"/>
@@ -8290,28 +10197,31 @@
     <w:abstractNumId w:val="0"/>
   </w:num>
   <w:num w:numId="34">
-    <w:abstractNumId w:val="21"/>
+    <w:abstractNumId w:val="22"/>
   </w:num>
   <w:num w:numId="35">
-    <w:abstractNumId w:val="13"/>
+    <w:abstractNumId w:val="14"/>
   </w:num>
   <w:num w:numId="36">
-    <w:abstractNumId w:val="8"/>
+    <w:abstractNumId w:val="9"/>
   </w:num>
   <w:num w:numId="37">
     <w:abstractNumId w:val="2"/>
   </w:num>
   <w:num w:numId="38">
-    <w:abstractNumId w:val="11"/>
+    <w:abstractNumId w:val="12"/>
   </w:num>
   <w:num w:numId="39">
     <w:abstractNumId w:val="4"/>
   </w:num>
   <w:num w:numId="40">
-    <w:abstractNumId w:val="18"/>
+    <w:abstractNumId w:val="19"/>
   </w:num>
   <w:num w:numId="41">
-    <w:abstractNumId w:val="25"/>
+    <w:abstractNumId w:val="26"/>
+  </w:num>
+  <w:num w:numId="42">
+    <w:abstractNumId w:val="8"/>
   </w:num>
 </w:numbering>
 </file>
@@ -8696,7 +10606,7 @@
     <w:lsdException w:name="Unresolved Mention" w:semiHidden="1" w:uiPriority="99" w:unhideWhenUsed="1"/>
     <w:lsdException w:name="Smart Link" w:semiHidden="1" w:uiPriority="99" w:unhideWhenUsed="1"/>
   </w:latentStyles>
-  <w:style w:type="paragraph" w:default="1" w:styleId="Normal">
+  <w:style w:type="paragraph" w:default="1" w:styleId="Binhthng">
     <w:name w:val="Normal"/>
     <w:qFormat/>
     <w:pPr>
@@ -8708,11 +10618,11 @@
       <w:lang w:val="vi-VN"/>
     </w:rPr>
   </w:style>
-  <w:style w:type="paragraph" w:styleId="Heading1">
+  <w:style w:type="paragraph" w:styleId="u1">
     <w:name w:val="heading 1"/>
     <w:aliases w:val="Heading 1 new"/>
-    <w:basedOn w:val="Normal"/>
-    <w:next w:val="Normal"/>
+    <w:basedOn w:val="Binhthng"/>
+    <w:next w:val="Binhthng"/>
     <w:qFormat/>
     <w:pPr>
       <w:keepNext/>
@@ -8727,10 +10637,10 @@
       <w:b/>
     </w:rPr>
   </w:style>
-  <w:style w:type="paragraph" w:styleId="Heading2">
+  <w:style w:type="paragraph" w:styleId="u2">
     <w:name w:val="heading 2"/>
-    <w:basedOn w:val="Heading1"/>
-    <w:next w:val="Normal"/>
+    <w:basedOn w:val="u1"/>
+    <w:next w:val="Binhthng"/>
     <w:qFormat/>
     <w:pPr>
       <w:numPr>
@@ -8742,10 +10652,10 @@
       <w:sz w:val="20"/>
     </w:rPr>
   </w:style>
-  <w:style w:type="paragraph" w:styleId="Heading3">
+  <w:style w:type="paragraph" w:styleId="u3">
     <w:name w:val="heading 3"/>
-    <w:basedOn w:val="Heading1"/>
-    <w:next w:val="Normal"/>
+    <w:basedOn w:val="u1"/>
+    <w:next w:val="Binhthng"/>
     <w:qFormat/>
     <w:pPr>
       <w:numPr>
@@ -8759,10 +10669,10 @@
       <w:sz w:val="20"/>
     </w:rPr>
   </w:style>
-  <w:style w:type="paragraph" w:styleId="Heading4">
+  <w:style w:type="paragraph" w:styleId="u4">
     <w:name w:val="heading 4"/>
-    <w:basedOn w:val="Heading1"/>
-    <w:next w:val="Normal"/>
+    <w:basedOn w:val="u1"/>
+    <w:next w:val="Binhthng"/>
     <w:qFormat/>
     <w:pPr>
       <w:numPr>
@@ -8775,10 +10685,10 @@
       <w:sz w:val="20"/>
     </w:rPr>
   </w:style>
-  <w:style w:type="paragraph" w:styleId="Heading5">
+  <w:style w:type="paragraph" w:styleId="u5">
     <w:name w:val="heading 5"/>
-    <w:basedOn w:val="Normal"/>
-    <w:next w:val="Normal"/>
+    <w:basedOn w:val="Binhthng"/>
+    <w:next w:val="Binhthng"/>
     <w:qFormat/>
     <w:pPr>
       <w:numPr>
@@ -8792,10 +10702,10 @@
       <w:sz w:val="22"/>
     </w:rPr>
   </w:style>
-  <w:style w:type="paragraph" w:styleId="Heading6">
+  <w:style w:type="paragraph" w:styleId="u6">
     <w:name w:val="heading 6"/>
-    <w:basedOn w:val="Normal"/>
-    <w:next w:val="Normal"/>
+    <w:basedOn w:val="Binhthng"/>
+    <w:next w:val="Binhthng"/>
     <w:qFormat/>
     <w:pPr>
       <w:numPr>
@@ -8810,10 +10720,10 @@
       <w:sz w:val="22"/>
     </w:rPr>
   </w:style>
-  <w:style w:type="paragraph" w:styleId="Heading7">
+  <w:style w:type="paragraph" w:styleId="u7">
     <w:name w:val="heading 7"/>
-    <w:basedOn w:val="Normal"/>
-    <w:next w:val="Normal"/>
+    <w:basedOn w:val="Binhthng"/>
+    <w:next w:val="Binhthng"/>
     <w:qFormat/>
     <w:pPr>
       <w:numPr>
@@ -8824,10 +10734,10 @@
       <w:outlineLvl w:val="6"/>
     </w:pPr>
   </w:style>
-  <w:style w:type="paragraph" w:styleId="Heading8">
+  <w:style w:type="paragraph" w:styleId="u8">
     <w:name w:val="heading 8"/>
-    <w:basedOn w:val="Normal"/>
-    <w:next w:val="Normal"/>
+    <w:basedOn w:val="Binhthng"/>
+    <w:next w:val="Binhthng"/>
     <w:qFormat/>
     <w:pPr>
       <w:numPr>
@@ -8841,10 +10751,10 @@
       <w:i/>
     </w:rPr>
   </w:style>
-  <w:style w:type="paragraph" w:styleId="Heading9">
+  <w:style w:type="paragraph" w:styleId="u9">
     <w:name w:val="heading 9"/>
-    <w:basedOn w:val="Normal"/>
-    <w:next w:val="Normal"/>
+    <w:basedOn w:val="Binhthng"/>
+    <w:next w:val="Binhthng"/>
     <w:qFormat/>
     <w:pPr>
       <w:numPr>
@@ -8860,13 +10770,13 @@
       <w:sz w:val="18"/>
     </w:rPr>
   </w:style>
-  <w:style w:type="character" w:default="1" w:styleId="DefaultParagraphFont">
+  <w:style w:type="character" w:default="1" w:styleId="Phngmcinhcuaoanvn">
     <w:name w:val="Default Paragraph Font"/>
     <w:uiPriority w:val="1"/>
     <w:semiHidden/>
     <w:unhideWhenUsed/>
   </w:style>
-  <w:style w:type="table" w:default="1" w:styleId="TableNormal">
+  <w:style w:type="table" w:default="1" w:styleId="BangThngthng">
     <w:name w:val="Normal Table"/>
     <w:uiPriority w:val="99"/>
     <w:semiHidden/>
@@ -8881,7 +10791,7 @@
       </w:tblCellMar>
     </w:tblPr>
   </w:style>
-  <w:style w:type="numbering" w:default="1" w:styleId="NoList">
+  <w:style w:type="numbering" w:default="1" w:styleId="Khngco">
     <w:name w:val="No List"/>
     <w:uiPriority w:val="99"/>
     <w:semiHidden/>
@@ -8889,7 +10799,7 @@
   </w:style>
   <w:style w:type="paragraph" w:customStyle="1" w:styleId="Paragraph2">
     <w:name w:val="Paragraph2"/>
-    <w:basedOn w:val="Normal"/>
+    <w:basedOn w:val="Binhthng"/>
     <w:pPr>
       <w:spacing w:before="80"/>
       <w:ind w:left="720"/>
@@ -8900,11 +10810,11 @@
       <w:lang w:val="en-AU"/>
     </w:rPr>
   </w:style>
-  <w:style w:type="paragraph" w:styleId="Title">
+  <w:style w:type="paragraph" w:styleId="Tiu">
     <w:name w:val="Title"/>
-    <w:basedOn w:val="Normal"/>
-    <w:next w:val="Normal"/>
-    <w:link w:val="TitleChar"/>
+    <w:basedOn w:val="Binhthng"/>
+    <w:next w:val="Binhthng"/>
+    <w:link w:val="TiuChar"/>
     <w:qFormat/>
     <w:pPr>
       <w:spacing w:line="240" w:lineRule="auto"/>
@@ -8916,9 +10826,9 @@
       <w:sz w:val="36"/>
     </w:rPr>
   </w:style>
-  <w:style w:type="paragraph" w:styleId="Subtitle">
+  <w:style w:type="paragraph" w:styleId="Tiuphu">
     <w:name w:val="Subtitle"/>
-    <w:basedOn w:val="Normal"/>
+    <w:basedOn w:val="Binhthng"/>
     <w:qFormat/>
     <w:pPr>
       <w:spacing w:after="60"/>
@@ -8931,17 +10841,17 @@
       <w:lang w:val="en-AU"/>
     </w:rPr>
   </w:style>
-  <w:style w:type="paragraph" w:styleId="NormalIndent">
+  <w:style w:type="paragraph" w:styleId="ThutlBinhthng">
     <w:name w:val="Normal Indent"/>
-    <w:basedOn w:val="Normal"/>
+    <w:basedOn w:val="Binhthng"/>
     <w:pPr>
       <w:ind w:left="900" w:hanging="900"/>
     </w:pPr>
   </w:style>
-  <w:style w:type="paragraph" w:styleId="TOC1">
+  <w:style w:type="paragraph" w:styleId="Mucluc1">
     <w:name w:val="toc 1"/>
-    <w:basedOn w:val="Normal"/>
-    <w:next w:val="Normal"/>
+    <w:basedOn w:val="Binhthng"/>
+    <w:next w:val="Binhthng"/>
     <w:uiPriority w:val="39"/>
     <w:pPr>
       <w:tabs>
@@ -8951,10 +10861,10 @@
       <w:ind w:right="720"/>
     </w:pPr>
   </w:style>
-  <w:style w:type="paragraph" w:styleId="TOC2">
+  <w:style w:type="paragraph" w:styleId="Mucluc2">
     <w:name w:val="toc 2"/>
-    <w:basedOn w:val="Normal"/>
-    <w:next w:val="Normal"/>
+    <w:basedOn w:val="Binhthng"/>
+    <w:next w:val="Binhthng"/>
     <w:uiPriority w:val="39"/>
     <w:pPr>
       <w:tabs>
@@ -8963,10 +10873,10 @@
       <w:ind w:left="432" w:right="720"/>
     </w:pPr>
   </w:style>
-  <w:style w:type="paragraph" w:styleId="TOC3">
+  <w:style w:type="paragraph" w:styleId="Mucluc3">
     <w:name w:val="toc 3"/>
-    <w:basedOn w:val="Normal"/>
-    <w:next w:val="Normal"/>
+    <w:basedOn w:val="Binhthng"/>
+    <w:next w:val="Binhthng"/>
     <w:semiHidden/>
     <w:pPr>
       <w:tabs>
@@ -8975,10 +10885,10 @@
       <w:ind w:left="864"/>
     </w:pPr>
   </w:style>
-  <w:style w:type="paragraph" w:styleId="Header">
+  <w:style w:type="paragraph" w:styleId="utrang">
     <w:name w:val="header"/>
-    <w:basedOn w:val="Normal"/>
-    <w:link w:val="HeaderChar"/>
+    <w:basedOn w:val="Binhthng"/>
+    <w:link w:val="utrangChar"/>
     <w:uiPriority w:val="99"/>
     <w:pPr>
       <w:tabs>
@@ -8987,9 +10897,9 @@
       </w:tabs>
     </w:pPr>
   </w:style>
-  <w:style w:type="paragraph" w:styleId="Footer">
+  <w:style w:type="paragraph" w:styleId="Chntrang">
     <w:name w:val="footer"/>
-    <w:basedOn w:val="Normal"/>
+    <w:basedOn w:val="Binhthng"/>
     <w:pPr>
       <w:tabs>
         <w:tab w:val="center" w:pos="4320"/>
@@ -8997,13 +10907,13 @@
       </w:tabs>
     </w:pPr>
   </w:style>
-  <w:style w:type="character" w:styleId="PageNumber">
+  <w:style w:type="character" w:styleId="Strang">
     <w:name w:val="page number"/>
-    <w:basedOn w:val="DefaultParagraphFont"/>
+    <w:basedOn w:val="Phngmcinhcuaoanvn"/>
   </w:style>
   <w:style w:type="paragraph" w:customStyle="1" w:styleId="Bullet2">
     <w:name w:val="Bullet2"/>
-    <w:basedOn w:val="Normal"/>
+    <w:basedOn w:val="Binhthng"/>
     <w:pPr>
       <w:ind w:left="1440" w:hanging="360"/>
     </w:pPr>
@@ -9013,7 +10923,7 @@
   </w:style>
   <w:style w:type="paragraph" w:customStyle="1" w:styleId="Paragraph1">
     <w:name w:val="Paragraph1"/>
-    <w:basedOn w:val="Normal"/>
+    <w:basedOn w:val="Binhthng"/>
     <w:pPr>
       <w:spacing w:before="80" w:line="240" w:lineRule="auto"/>
       <w:jc w:val="both"/>
@@ -9021,15 +10931,15 @@
   </w:style>
   <w:style w:type="paragraph" w:customStyle="1" w:styleId="Tabletext">
     <w:name w:val="Tabletext"/>
-    <w:basedOn w:val="Normal"/>
+    <w:basedOn w:val="Binhthng"/>
     <w:pPr>
       <w:keepLines/>
       <w:spacing w:after="120"/>
     </w:pPr>
   </w:style>
-  <w:style w:type="paragraph" w:styleId="BodyText">
+  <w:style w:type="paragraph" w:styleId="ThnVnban">
     <w:name w:val="Body Text"/>
-    <w:basedOn w:val="Normal"/>
+    <w:basedOn w:val="Binhthng"/>
     <w:pPr>
       <w:keepLines/>
       <w:spacing w:after="120"/>
@@ -9045,12 +10955,12 @@
   </w:style>
   <w:style w:type="paragraph" w:customStyle="1" w:styleId="Bullet1">
     <w:name w:val="Bullet1"/>
-    <w:basedOn w:val="Normal"/>
+    <w:basedOn w:val="Binhthng"/>
     <w:pPr>
       <w:ind w:left="720" w:hanging="432"/>
     </w:pPr>
   </w:style>
-  <w:style w:type="character" w:styleId="FootnoteReference">
+  <w:style w:type="character" w:styleId="ThamchiuCcchu">
     <w:name w:val="footnote reference"/>
     <w:semiHidden/>
     <w:rPr>
@@ -9058,9 +10968,9 @@
       <w:vertAlign w:val="superscript"/>
     </w:rPr>
   </w:style>
-  <w:style w:type="paragraph" w:styleId="FootnoteText">
+  <w:style w:type="paragraph" w:styleId="VnbanCcchu">
     <w:name w:val="footnote text"/>
-    <w:basedOn w:val="Normal"/>
+    <w:basedOn w:val="Binhthng"/>
     <w:semiHidden/>
     <w:pPr>
       <w:keepNext/>
@@ -9076,9 +10986,9 @@
       <w:sz w:val="16"/>
     </w:rPr>
   </w:style>
-  <w:style w:type="paragraph" w:styleId="DocumentMap">
+  <w:style w:type="paragraph" w:styleId="Bantailiu">
     <w:name w:val="Document Map"/>
-    <w:basedOn w:val="Normal"/>
+    <w:basedOn w:val="Binhthng"/>
     <w:semiHidden/>
     <w:pPr>
       <w:shd w:val="clear" w:color="auto" w:fill="000080"/>
@@ -9094,63 +11004,63 @@
       <w:ind w:left="2250"/>
     </w:pPr>
   </w:style>
-  <w:style w:type="paragraph" w:styleId="TOC4">
+  <w:style w:type="paragraph" w:styleId="Mucluc4">
     <w:name w:val="toc 4"/>
-    <w:basedOn w:val="Normal"/>
-    <w:next w:val="Normal"/>
+    <w:basedOn w:val="Binhthng"/>
+    <w:next w:val="Binhthng"/>
     <w:semiHidden/>
     <w:pPr>
       <w:ind w:left="600"/>
     </w:pPr>
   </w:style>
-  <w:style w:type="paragraph" w:styleId="TOC5">
+  <w:style w:type="paragraph" w:styleId="Mucluc5">
     <w:name w:val="toc 5"/>
-    <w:basedOn w:val="Normal"/>
-    <w:next w:val="Normal"/>
+    <w:basedOn w:val="Binhthng"/>
+    <w:next w:val="Binhthng"/>
     <w:semiHidden/>
     <w:pPr>
       <w:ind w:left="800"/>
     </w:pPr>
   </w:style>
-  <w:style w:type="paragraph" w:styleId="TOC6">
+  <w:style w:type="paragraph" w:styleId="Mucluc6">
     <w:name w:val="toc 6"/>
-    <w:basedOn w:val="Normal"/>
-    <w:next w:val="Normal"/>
+    <w:basedOn w:val="Binhthng"/>
+    <w:next w:val="Binhthng"/>
     <w:semiHidden/>
     <w:pPr>
       <w:ind w:left="1000"/>
     </w:pPr>
   </w:style>
-  <w:style w:type="paragraph" w:styleId="TOC7">
+  <w:style w:type="paragraph" w:styleId="Mucluc7">
     <w:name w:val="toc 7"/>
-    <w:basedOn w:val="Normal"/>
-    <w:next w:val="Normal"/>
+    <w:basedOn w:val="Binhthng"/>
+    <w:next w:val="Binhthng"/>
     <w:semiHidden/>
     <w:pPr>
       <w:ind w:left="1200"/>
     </w:pPr>
   </w:style>
-  <w:style w:type="paragraph" w:styleId="TOC8">
+  <w:style w:type="paragraph" w:styleId="Mucluc8">
     <w:name w:val="toc 8"/>
-    <w:basedOn w:val="Normal"/>
-    <w:next w:val="Normal"/>
+    <w:basedOn w:val="Binhthng"/>
+    <w:next w:val="Binhthng"/>
     <w:semiHidden/>
     <w:pPr>
       <w:ind w:left="1400"/>
     </w:pPr>
   </w:style>
-  <w:style w:type="paragraph" w:styleId="TOC9">
+  <w:style w:type="paragraph" w:styleId="Mucluc9">
     <w:name w:val="toc 9"/>
-    <w:basedOn w:val="Normal"/>
-    <w:next w:val="Normal"/>
+    <w:basedOn w:val="Binhthng"/>
+    <w:next w:val="Binhthng"/>
     <w:semiHidden/>
     <w:pPr>
       <w:ind w:left="1600"/>
     </w:pPr>
   </w:style>
-  <w:style w:type="paragraph" w:styleId="BodyText2">
+  <w:style w:type="paragraph" w:styleId="Thnvnban2">
     <w:name w:val="Body Text 2"/>
-    <w:basedOn w:val="Normal"/>
+    <w:basedOn w:val="Binhthng"/>
     <w:pPr>
       <w:widowControl/>
       <w:spacing w:line="240" w:lineRule="auto"/>
@@ -9160,9 +11070,9 @@
       <w:sz w:val="28"/>
     </w:rPr>
   </w:style>
-  <w:style w:type="paragraph" w:styleId="BodyText3">
+  <w:style w:type="paragraph" w:styleId="Thnvnban3">
     <w:name w:val="Body Text 3"/>
-    <w:basedOn w:val="Normal"/>
+    <w:basedOn w:val="Binhthng"/>
     <w:pPr>
       <w:widowControl/>
       <w:spacing w:line="240" w:lineRule="auto"/>
@@ -9173,7 +11083,7 @@
   </w:style>
   <w:style w:type="paragraph" w:customStyle="1" w:styleId="ToDoItem">
     <w:name w:val="To Do Item"/>
-    <w:basedOn w:val="Normal"/>
+    <w:basedOn w:val="Binhthng"/>
     <w:pPr>
       <w:numPr>
         <w:numId w:val="5"/>
@@ -9186,9 +11096,9 @@
       <w:color w:val="0000FF"/>
     </w:rPr>
   </w:style>
-  <w:style w:type="table" w:styleId="TableGrid">
+  <w:style w:type="table" w:styleId="LiBang">
     <w:name w:val="Table Grid"/>
-    <w:basedOn w:val="TableNormal"/>
+    <w:basedOn w:val="BangThngthng"/>
     <w:rsid w:val="007A1DE8"/>
     <w:pPr>
       <w:widowControl w:val="0"/>
@@ -9205,7 +11115,7 @@
       </w:tblBorders>
     </w:tblPr>
   </w:style>
-  <w:style w:type="character" w:styleId="Hyperlink">
+  <w:style w:type="character" w:styleId="Siuktni">
     <w:name w:val="Hyperlink"/>
     <w:uiPriority w:val="99"/>
     <w:rsid w:val="00A23833"/>
@@ -9214,9 +11124,9 @@
       <w:u w:val="single"/>
     </w:rPr>
   </w:style>
-  <w:style w:type="character" w:customStyle="1" w:styleId="TitleChar">
-    <w:name w:val="Title Char"/>
-    <w:link w:val="Title"/>
+  <w:style w:type="character" w:customStyle="1" w:styleId="TiuChar">
+    <w:name w:val="Tiêu đề Char"/>
+    <w:link w:val="Tiu"/>
     <w:rsid w:val="00A23833"/>
     <w:rPr>
       <w:rFonts w:ascii="Arial" w:hAnsi="Arial"/>
@@ -9225,10 +11135,10 @@
       <w:lang w:val="vi-VN"/>
     </w:rPr>
   </w:style>
-  <w:style w:type="paragraph" w:styleId="BalloonText">
+  <w:style w:type="paragraph" w:styleId="Bongchuthich">
     <w:name w:val="Balloon Text"/>
-    <w:basedOn w:val="Normal"/>
-    <w:link w:val="BalloonTextChar"/>
+    <w:basedOn w:val="Binhthng"/>
+    <w:link w:val="BongchuthichChar"/>
     <w:rsid w:val="00D328EA"/>
     <w:pPr>
       <w:spacing w:line="240" w:lineRule="auto"/>
@@ -9239,10 +11149,10 @@
       <w:szCs w:val="16"/>
     </w:rPr>
   </w:style>
-  <w:style w:type="character" w:customStyle="1" w:styleId="BalloonTextChar">
-    <w:name w:val="Balloon Text Char"/>
-    <w:basedOn w:val="DefaultParagraphFont"/>
-    <w:link w:val="BalloonText"/>
+  <w:style w:type="character" w:customStyle="1" w:styleId="BongchuthichChar">
+    <w:name w:val="Bóng chú thích Char"/>
+    <w:basedOn w:val="Phngmcinhcuaoanvn"/>
+    <w:link w:val="Bongchuthich"/>
     <w:rsid w:val="00D328EA"/>
     <w:rPr>
       <w:rFonts w:ascii="Tahoma" w:hAnsi="Tahoma" w:cs="Tahoma"/>
@@ -9251,9 +11161,9 @@
       <w:lang w:val="vi-VN"/>
     </w:rPr>
   </w:style>
-  <w:style w:type="paragraph" w:styleId="NormalWeb">
+  <w:style w:type="paragraph" w:styleId="ThngthngWeb">
     <w:name w:val="Normal (Web)"/>
-    <w:basedOn w:val="Normal"/>
+    <w:basedOn w:val="Binhthng"/>
     <w:uiPriority w:val="99"/>
     <w:unhideWhenUsed/>
     <w:rsid w:val="00D328EA"/>
@@ -9266,10 +11176,10 @@
       <w:lang w:val="en-US"/>
     </w:rPr>
   </w:style>
-  <w:style w:type="character" w:customStyle="1" w:styleId="HeaderChar">
-    <w:name w:val="Header Char"/>
-    <w:basedOn w:val="DefaultParagraphFont"/>
-    <w:link w:val="Header"/>
+  <w:style w:type="character" w:customStyle="1" w:styleId="utrangChar">
+    <w:name w:val="Đầu trang Char"/>
+    <w:basedOn w:val="Phngmcinhcuaoanvn"/>
+    <w:link w:val="utrang"/>
     <w:uiPriority w:val="99"/>
     <w:rsid w:val="008B1041"/>
     <w:rPr>
@@ -9277,9 +11187,9 @@
       <w:lang w:val="vi-VN"/>
     </w:rPr>
   </w:style>
-  <w:style w:type="paragraph" w:styleId="ListParagraph">
+  <w:style w:type="paragraph" w:styleId="oancuaDanhsach">
     <w:name w:val="List Paragraph"/>
-    <w:basedOn w:val="Normal"/>
+    <w:basedOn w:val="Binhthng"/>
     <w:uiPriority w:val="34"/>
     <w:qFormat/>
     <w:rsid w:val="00C61CD1"/>
@@ -9581,7 +11491,7 @@
 </file>
 
 <file path=customXml/itemProps1.xml><?xml version="1.0" encoding="utf-8"?>
-<ds:datastoreItem xmlns:ds="http://schemas.openxmlformats.org/officeDocument/2006/customXml" ds:itemID="{F6736280-2FB4-466C-8A29-58C14B65D808}">
+<ds:datastoreItem xmlns:ds="http://schemas.openxmlformats.org/officeDocument/2006/customXml" ds:itemID="{F28BBB00-5B56-4827-9926-253856B80A1F}">
   <ds:schemaRefs>
     <ds:schemaRef ds:uri="http://schemas.openxmlformats.org/officeDocument/2006/bibliography"/>
   </ds:schemaRefs>

</xml_diff>